<commit_message>
Changed selection to tournament selection
</commit_message>
<xml_diff>
--- a/Final Report.docx
+++ b/Final Report.docx
@@ -1296,7 +1296,7 @@
           <w:sz w:val="24"/>
           <w:szCs w:val="24"/>
         </w:rPr>
-        <w:t>The requirements have been split into categories depending on importance using the MoSCoW system. Each requirement is classed as either “Must Have”, “Should Have”, “Could Have”, “Won’t Have”. For this project, “Won’t Have” has not been detailed.</w:t>
+        <w:t>The requirements have been split into categories depending on importance using the MoSCoW system. Each requirement is classed as either “Must”, “Should”, “Could”, “Won’t”. For this project, “Won’t” has not been detailed.</w:t>
       </w:r>
     </w:p>
     <w:p>
@@ -1319,7 +1319,7 @@
           <w:sz w:val="24"/>
           <w:szCs w:val="24"/>
         </w:rPr>
-        <w:t>Must Have” requirements are those that the project cannot go without.</w:t>
+        <w:t>Must” requirements are those that the project cannot go without.</w:t>
       </w:r>
     </w:p>
     <w:p>
@@ -1342,7 +1342,7 @@
           <w:sz w:val="24"/>
           <w:szCs w:val="24"/>
         </w:rPr>
-        <w:t>Should Have” are important requirements, but not completely essential to the project.</w:t>
+        <w:t>Should” are important requirements, but not completely essential to the project.</w:t>
       </w:r>
     </w:p>
     <w:p>
@@ -1365,7 +1365,7 @@
           <w:sz w:val="24"/>
           <w:szCs w:val="24"/>
         </w:rPr>
-        <w:t>Could Have” are additional features that would be nice to have, but are a bonus, and their omission doesn’t affect the project in any way.</w:t>
+        <w:t>Could” are additional features that would be nice to have, but are a bonus, and their omission doesn’t affect the project in any way.</w:t>
       </w:r>
     </w:p>
     <w:p>
@@ -1443,7 +1443,7 @@
           <w:sz w:val="24"/>
           <w:szCs w:val="24"/>
         </w:rPr>
-        <w:t>Must Have:</w:t>
+        <w:t>Must:</w:t>
       </w:r>
     </w:p>
     <w:p>
@@ -1615,7 +1615,7 @@
           <w:sz w:val="24"/>
           <w:szCs w:val="24"/>
         </w:rPr>
-        <w:t>Should Have:</w:t>
+        <w:t>Should:</w:t>
       </w:r>
     </w:p>
     <w:p>
@@ -1739,7 +1739,7 @@
           <w:sz w:val="24"/>
           <w:szCs w:val="24"/>
         </w:rPr>
-        <w:t>Could Have:</w:t>
+        <w:t>Could:</w:t>
       </w:r>
     </w:p>
     <w:p>
@@ -1818,7 +1818,1164 @@
           <w:sz w:val="24"/>
           <w:szCs w:val="24"/>
         </w:rPr>
-        <w:t xml:space="preserve">Non-Functional Requirements detail </w:t>
+        <w:t>Non-Functional Requirements are those that do not detail functionality of the solution. They outline things such as hardware and software environments and how the solution should be delivered.</w:t>
+      </w:r>
+    </w:p>
+    <w:p>
+      <w:pPr>
+        <w:pStyle w:val="Normal"/>
+        <w:rPr>
+          <w:sz w:val="24"/>
+          <w:szCs w:val="24"/>
+        </w:rPr>
+      </w:pPr>
+      <w:r>
+        <w:rPr>
+          <w:sz w:val="24"/>
+          <w:szCs w:val="24"/>
+        </w:rPr>
+      </w:r>
+    </w:p>
+    <w:p>
+      <w:pPr>
+        <w:pStyle w:val="Normal"/>
+        <w:rPr>
+          <w:sz w:val="24"/>
+          <w:szCs w:val="24"/>
+        </w:rPr>
+      </w:pPr>
+      <w:r>
+        <w:rPr>
+          <w:sz w:val="24"/>
+          <w:szCs w:val="24"/>
+        </w:rPr>
+        <w:t>Must:</w:t>
+      </w:r>
+    </w:p>
+    <w:p>
+      <w:pPr>
+        <w:pStyle w:val="Normal"/>
+        <w:rPr>
+          <w:sz w:val="24"/>
+          <w:szCs w:val="24"/>
+        </w:rPr>
+      </w:pPr>
+      <w:r>
+        <w:rPr>
+          <w:sz w:val="24"/>
+          <w:szCs w:val="24"/>
+        </w:rPr>
+        <w:t>- Use python for development. Python has been selected due to familiarity from previous projects. Python is known for being useful for implementing AI solutions, which this project aims to do. Additionally there are a vast range of libraries to aid in development.</w:t>
+      </w:r>
+    </w:p>
+    <w:p>
+      <w:pPr>
+        <w:pStyle w:val="Normal"/>
+        <w:rPr>
+          <w:sz w:val="24"/>
+          <w:szCs w:val="24"/>
+        </w:rPr>
+      </w:pPr>
+      <w:r>
+        <w:rPr>
+          <w:sz w:val="24"/>
+          <w:szCs w:val="24"/>
+        </w:rPr>
+      </w:r>
+    </w:p>
+    <w:p>
+      <w:pPr>
+        <w:pStyle w:val="Normal"/>
+        <w:rPr>
+          <w:sz w:val="24"/>
+          <w:szCs w:val="24"/>
+        </w:rPr>
+      </w:pPr>
+      <w:r>
+        <w:rPr>
+          <w:sz w:val="24"/>
+          <w:szCs w:val="24"/>
+        </w:rPr>
+        <w:t>Should:</w:t>
+      </w:r>
+    </w:p>
+    <w:p>
+      <w:pPr>
+        <w:pStyle w:val="Normal"/>
+        <w:rPr>
+          <w:sz w:val="24"/>
+          <w:szCs w:val="24"/>
+        </w:rPr>
+      </w:pPr>
+      <w:r>
+        <w:rPr>
+          <w:sz w:val="24"/>
+          <w:szCs w:val="24"/>
+        </w:rPr>
+        <w:t>- Completed product should ship as a .exe file. This file type will run in windows, which the majority of users around the world will be running. With a little configuration this type of file can also run on Linux and MacOS. It allows users to simple double click the file and have the program run, without worrying about installing python themselves.</w:t>
+      </w:r>
+    </w:p>
+    <w:p>
+      <w:pPr>
+        <w:pStyle w:val="Normal"/>
+        <w:rPr>
+          <w:sz w:val="24"/>
+          <w:szCs w:val="24"/>
+        </w:rPr>
+      </w:pPr>
+      <w:r>
+        <w:rPr>
+          <w:sz w:val="24"/>
+          <w:szCs w:val="24"/>
+        </w:rPr>
+      </w:r>
+    </w:p>
+    <w:p>
+      <w:pPr>
+        <w:pStyle w:val="Normal"/>
+        <w:rPr>
+          <w:sz w:val="24"/>
+          <w:szCs w:val="24"/>
+        </w:rPr>
+      </w:pPr>
+      <w:r>
+        <w:rPr>
+          <w:sz w:val="24"/>
+          <w:szCs w:val="24"/>
+        </w:rPr>
+        <w:t>- Use an appropriate API for weather data if this function is implemented. An API should be selected that allows current or at least hourly weather data to be gathered either for free or for a low cost.</w:t>
+      </w:r>
+    </w:p>
+    <w:p>
+      <w:pPr>
+        <w:pStyle w:val="Normal"/>
+        <w:rPr>
+          <w:sz w:val="24"/>
+          <w:szCs w:val="24"/>
+        </w:rPr>
+      </w:pPr>
+      <w:r>
+        <w:rPr>
+          <w:sz w:val="24"/>
+          <w:szCs w:val="24"/>
+        </w:rPr>
+      </w:r>
+    </w:p>
+    <w:p>
+      <w:pPr>
+        <w:pStyle w:val="Normal"/>
+        <w:rPr>
+          <w:sz w:val="24"/>
+          <w:szCs w:val="24"/>
+        </w:rPr>
+      </w:pPr>
+      <w:r>
+        <w:rPr>
+          <w:sz w:val="24"/>
+          <w:szCs w:val="24"/>
+        </w:rPr>
+        <w:t>- Have a fast runtime. As this software is designed to emulate a real-world system, it is vital that the time taken to create a schedule is as fast as possible. If the system takes several hours to produce a solution, it would not be viable for real world use.</w:t>
+      </w:r>
+    </w:p>
+    <w:p>
+      <w:pPr>
+        <w:pStyle w:val="Normal"/>
+        <w:rPr>
+          <w:sz w:val="24"/>
+          <w:szCs w:val="24"/>
+        </w:rPr>
+      </w:pPr>
+      <w:r>
+        <w:rPr>
+          <w:sz w:val="24"/>
+          <w:szCs w:val="24"/>
+        </w:rPr>
+      </w:r>
+    </w:p>
+    <w:p>
+      <w:pPr>
+        <w:pStyle w:val="Normal"/>
+        <w:rPr>
+          <w:sz w:val="24"/>
+          <w:szCs w:val="24"/>
+        </w:rPr>
+      </w:pPr>
+      <w:r>
+        <w:rPr>
+          <w:sz w:val="24"/>
+          <w:szCs w:val="24"/>
+        </w:rPr>
+        <w:t>Could:</w:t>
+      </w:r>
+    </w:p>
+    <w:p>
+      <w:pPr>
+        <w:pStyle w:val="Normal"/>
+        <w:rPr>
+          <w:sz w:val="24"/>
+          <w:szCs w:val="24"/>
+        </w:rPr>
+      </w:pPr>
+      <w:r>
+        <w:rPr>
+          <w:sz w:val="24"/>
+          <w:szCs w:val="24"/>
+        </w:rPr>
+        <w:t>- Use scikit-learn library for clustering algorithms. The library provides a range of algorithms, such as both that “kMeans” and “affinity propagation”, which are detailed in the literature review. Developing a clustering algorithm ourselves is possible, however it is not the aim of this project to do.</w:t>
+      </w:r>
+    </w:p>
+    <w:p>
+      <w:pPr>
+        <w:pStyle w:val="Normal"/>
+        <w:rPr>
+          <w:sz w:val="24"/>
+          <w:szCs w:val="24"/>
+        </w:rPr>
+      </w:pPr>
+      <w:r>
+        <w:rPr>
+          <w:sz w:val="24"/>
+          <w:szCs w:val="24"/>
+        </w:rPr>
+      </w:r>
+    </w:p>
+    <w:p>
+      <w:pPr>
+        <w:pStyle w:val="Normal"/>
+        <w:rPr>
+          <w:sz w:val="24"/>
+          <w:szCs w:val="24"/>
+        </w:rPr>
+      </w:pPr>
+      <w:r>
+        <w:rPr>
+          <w:sz w:val="24"/>
+          <w:szCs w:val="24"/>
+        </w:rPr>
+        <w:t>- Use pyeasyga for the genetic algorithm. This is another free library for python. This one implements the Genetic Algorithm. As with clustering, the task that this project is aiming to solve is not whether or not this algorithm can be implemented, thus using a library is a good time-saving method.</w:t>
+      </w:r>
+    </w:p>
+    <w:p>
+      <w:pPr>
+        <w:pStyle w:val="Normal"/>
+        <w:rPr>
+          <w:sz w:val="24"/>
+          <w:szCs w:val="24"/>
+        </w:rPr>
+      </w:pPr>
+      <w:r>
+        <w:rPr>
+          <w:sz w:val="24"/>
+          <w:szCs w:val="24"/>
+        </w:rPr>
+      </w:r>
+    </w:p>
+    <w:p>
+      <w:pPr>
+        <w:pStyle w:val="Normal"/>
+        <w:rPr>
+          <w:sz w:val="24"/>
+          <w:szCs w:val="24"/>
+        </w:rPr>
+      </w:pPr>
+      <w:r>
+        <w:rPr>
+          <w:sz w:val="24"/>
+          <w:szCs w:val="24"/>
+        </w:rPr>
+        <w:t>- Could use PyQ to produce a GUI. PyQt is a powerful tool for creating attractive GUIs. It will allow a clean and simple user interface to be developed quickly.</w:t>
+      </w:r>
+    </w:p>
+    <w:p>
+      <w:pPr>
+        <w:pStyle w:val="Normal"/>
+        <w:rPr>
+          <w:sz w:val="24"/>
+          <w:szCs w:val="24"/>
+        </w:rPr>
+      </w:pPr>
+      <w:r>
+        <w:rPr>
+          <w:sz w:val="24"/>
+          <w:szCs w:val="24"/>
+        </w:rPr>
+      </w:r>
+    </w:p>
+    <w:p>
+      <w:pPr>
+        <w:pStyle w:val="Normal"/>
+        <w:rPr>
+          <w:sz w:val="24"/>
+          <w:szCs w:val="24"/>
+        </w:rPr>
+      </w:pPr>
+      <w:r>
+        <w:rPr>
+          <w:sz w:val="24"/>
+          <w:szCs w:val="24"/>
+        </w:rPr>
+      </w:r>
+    </w:p>
+    <w:p>
+      <w:pPr>
+        <w:pStyle w:val="Normal"/>
+        <w:rPr>
+          <w:sz w:val="24"/>
+          <w:szCs w:val="24"/>
+        </w:rPr>
+      </w:pPr>
+      <w:r>
+        <w:rPr>
+          <w:sz w:val="24"/>
+          <w:szCs w:val="24"/>
+        </w:rPr>
+      </w:r>
+    </w:p>
+    <w:p>
+      <w:pPr>
+        <w:pStyle w:val="Normal"/>
+        <w:rPr>
+          <w:sz w:val="24"/>
+          <w:szCs w:val="24"/>
+        </w:rPr>
+      </w:pPr>
+      <w:r>
+        <w:rPr>
+          <w:sz w:val="24"/>
+          <w:szCs w:val="24"/>
+        </w:rPr>
+      </w:r>
+    </w:p>
+    <w:p>
+      <w:pPr>
+        <w:pStyle w:val="Normal"/>
+        <w:rPr>
+          <w:sz w:val="24"/>
+          <w:szCs w:val="24"/>
+        </w:rPr>
+      </w:pPr>
+      <w:r>
+        <w:rPr>
+          <w:sz w:val="24"/>
+          <w:szCs w:val="24"/>
+        </w:rPr>
+      </w:r>
+    </w:p>
+    <w:p>
+      <w:pPr>
+        <w:pStyle w:val="Normal"/>
+        <w:rPr>
+          <w:sz w:val="32"/>
+          <w:szCs w:val="32"/>
+        </w:rPr>
+      </w:pPr>
+      <w:r>
+        <w:rPr>
+          <w:sz w:val="32"/>
+          <w:szCs w:val="32"/>
+        </w:rPr>
+        <w:t>Key Components</w:t>
+      </w:r>
+    </w:p>
+    <w:p>
+      <w:pPr>
+        <w:pStyle w:val="Normal"/>
+        <w:rPr>
+          <w:sz w:val="24"/>
+          <w:szCs w:val="24"/>
+        </w:rPr>
+      </w:pPr>
+      <w:r>
+        <w:rPr>
+          <w:sz w:val="24"/>
+          <w:szCs w:val="24"/>
+        </w:rPr>
+      </w:r>
+    </w:p>
+    <w:p>
+      <w:pPr>
+        <w:pStyle w:val="Normal"/>
+        <w:rPr>
+          <w:sz w:val="28"/>
+          <w:szCs w:val="28"/>
+        </w:rPr>
+      </w:pPr>
+      <w:r>
+        <w:rPr>
+          <w:sz w:val="28"/>
+          <w:szCs w:val="28"/>
+        </w:rPr>
+        <w:t>GUI</w:t>
+      </w:r>
+    </w:p>
+    <w:p>
+      <w:pPr>
+        <w:pStyle w:val="Normal"/>
+        <w:rPr>
+          <w:sz w:val="28"/>
+          <w:szCs w:val="28"/>
+        </w:rPr>
+      </w:pPr>
+      <w:r>
+        <w:rPr>
+          <w:sz w:val="28"/>
+          <w:szCs w:val="28"/>
+        </w:rPr>
+      </w:r>
+    </w:p>
+    <w:p>
+      <w:pPr>
+        <w:pStyle w:val="Normal"/>
+        <w:rPr>
+          <w:sz w:val="24"/>
+          <w:szCs w:val="24"/>
+        </w:rPr>
+      </w:pPr>
+      <w:r>
+        <w:rPr>
+          <w:sz w:val="24"/>
+          <w:szCs w:val="24"/>
+        </w:rPr>
+        <w:t>The graphic user interface is a key part of this project. It serves to both allow input and show resulting output. There are many options for creating a GUI using Python, however having reviewed several I felt that PyQt5 was the best fit for the job.</w:t>
+      </w:r>
+    </w:p>
+    <w:p>
+      <w:pPr>
+        <w:pStyle w:val="Normal"/>
+        <w:rPr>
+          <w:sz w:val="24"/>
+          <w:szCs w:val="24"/>
+        </w:rPr>
+      </w:pPr>
+      <w:r>
+        <w:rPr>
+          <w:sz w:val="24"/>
+          <w:szCs w:val="24"/>
+        </w:rPr>
+      </w:r>
+    </w:p>
+    <w:p>
+      <w:pPr>
+        <w:pStyle w:val="Normal"/>
+        <w:rPr>
+          <w:sz w:val="24"/>
+          <w:szCs w:val="24"/>
+        </w:rPr>
+      </w:pPr>
+      <w:r>
+        <w:rPr>
+          <w:sz w:val="24"/>
+          <w:szCs w:val="24"/>
+        </w:rPr>
+        <w:t>PyQt5</w:t>
+      </w:r>
+    </w:p>
+    <w:p>
+      <w:pPr>
+        <w:pStyle w:val="Normal"/>
+        <w:rPr>
+          <w:sz w:val="24"/>
+          <w:szCs w:val="24"/>
+        </w:rPr>
+      </w:pPr>
+      <w:r>
+        <w:rPr>
+          <w:sz w:val="24"/>
+          <w:szCs w:val="24"/>
+        </w:rPr>
+      </w:r>
+    </w:p>
+    <w:p>
+      <w:pPr>
+        <w:pStyle w:val="Normal"/>
+        <w:rPr>
+          <w:sz w:val="24"/>
+          <w:szCs w:val="24"/>
+        </w:rPr>
+      </w:pPr>
+      <w:r>
+        <w:rPr>
+          <w:sz w:val="24"/>
+          <w:szCs w:val="24"/>
+        </w:rPr>
+        <w:t>Qt is a free, open-source toolkit for creating GUIs. It is largely cross-platform, meaning it will run on Windows, Linux and macOS with no custom code required per operating system. It sees widespread use by many large companies, such as Sky, Mercedes-Benz and LG. Many popular applications are built using Qt, such as Google Earth, Adobe Photoshop Elements and VirtualBox. They have a library available for Python that enables attractive GUIs to be built quickly, this has been used to develop the application.</w:t>
+      </w:r>
+    </w:p>
+    <w:p>
+      <w:pPr>
+        <w:pStyle w:val="Normal"/>
+        <w:rPr>
+          <w:sz w:val="24"/>
+          <w:szCs w:val="24"/>
+        </w:rPr>
+      </w:pPr>
+      <w:r>
+        <w:rPr>
+          <w:sz w:val="24"/>
+          <w:szCs w:val="24"/>
+        </w:rPr>
+      </w:r>
+    </w:p>
+    <w:p>
+      <w:pPr>
+        <w:pStyle w:val="Normal"/>
+        <w:rPr>
+          <w:sz w:val="24"/>
+          <w:szCs w:val="24"/>
+        </w:rPr>
+      </w:pPr>
+      <w:r>
+        <w:rPr>
+          <w:sz w:val="24"/>
+          <w:szCs w:val="24"/>
+        </w:rPr>
+        <w:t>The library allows simple integration between interface and program functions. There is a wealth of documentation for PyQt5, many up to date tutorials and guides for assisting in production of the application. The code itself is simple to learn and write which will help speed up development.</w:t>
+      </w:r>
+    </w:p>
+    <w:p>
+      <w:pPr>
+        <w:pStyle w:val="Normal"/>
+        <w:rPr>
+          <w:sz w:val="24"/>
+          <w:szCs w:val="24"/>
+        </w:rPr>
+      </w:pPr>
+      <w:r>
+        <w:rPr>
+          <w:sz w:val="24"/>
+          <w:szCs w:val="24"/>
+        </w:rPr>
+      </w:r>
+    </w:p>
+    <w:p>
+      <w:pPr>
+        <w:pStyle w:val="Normal"/>
+        <w:rPr>
+          <w:sz w:val="24"/>
+          <w:szCs w:val="24"/>
+        </w:rPr>
+      </w:pPr>
+      <w:r>
+        <w:rPr>
+          <w:sz w:val="24"/>
+          <w:szCs w:val="24"/>
+        </w:rPr>
+        <w:t>Some alternative libraries for creating the GUI were considered, however they were found to be either too basic or too complex for the scope of this project. PyQt5 allows us to design the GUI to the exact standard we need for this project.</w:t>
+      </w:r>
+    </w:p>
+    <w:p>
+      <w:pPr>
+        <w:pStyle w:val="Normal"/>
+        <w:rPr>
+          <w:sz w:val="24"/>
+          <w:szCs w:val="24"/>
+        </w:rPr>
+      </w:pPr>
+      <w:r>
+        <w:rPr>
+          <w:sz w:val="24"/>
+          <w:szCs w:val="24"/>
+        </w:rPr>
+      </w:r>
+    </w:p>
+    <w:p>
+      <w:pPr>
+        <w:pStyle w:val="Normal"/>
+        <w:rPr>
+          <w:sz w:val="28"/>
+          <w:szCs w:val="28"/>
+        </w:rPr>
+      </w:pPr>
+      <w:r>
+        <w:rPr>
+          <w:sz w:val="28"/>
+          <w:szCs w:val="28"/>
+        </w:rPr>
+        <w:t>Clustering</w:t>
+      </w:r>
+    </w:p>
+    <w:p>
+      <w:pPr>
+        <w:pStyle w:val="Normal"/>
+        <w:rPr>
+          <w:sz w:val="24"/>
+          <w:szCs w:val="24"/>
+        </w:rPr>
+      </w:pPr>
+      <w:r>
+        <w:rPr>
+          <w:sz w:val="24"/>
+          <w:szCs w:val="24"/>
+        </w:rPr>
+      </w:r>
+    </w:p>
+    <w:p>
+      <w:pPr>
+        <w:pStyle w:val="Normal"/>
+        <w:rPr>
+          <w:sz w:val="24"/>
+          <w:szCs w:val="24"/>
+        </w:rPr>
+      </w:pPr>
+      <w:r>
+        <w:rPr>
+          <w:sz w:val="24"/>
+          <w:szCs w:val="24"/>
+        </w:rPr>
+        <w:t>Clustering is the second main section of the project. The clustering algorithm is responsible for breakdown down the overall problem into manageable chunks.</w:t>
+      </w:r>
+    </w:p>
+    <w:p>
+      <w:pPr>
+        <w:pStyle w:val="Normal"/>
+        <w:rPr>
+          <w:sz w:val="24"/>
+          <w:szCs w:val="24"/>
+        </w:rPr>
+      </w:pPr>
+      <w:r>
+        <w:rPr>
+          <w:sz w:val="24"/>
+          <w:szCs w:val="24"/>
+        </w:rPr>
+      </w:r>
+    </w:p>
+    <w:p>
+      <w:pPr>
+        <w:pStyle w:val="Normal"/>
+        <w:rPr>
+          <w:sz w:val="24"/>
+          <w:szCs w:val="24"/>
+        </w:rPr>
+      </w:pPr>
+      <w:r>
+        <w:rPr>
+          <w:sz w:val="24"/>
+          <w:szCs w:val="24"/>
+        </w:rPr>
+        <w:t>Sci</w:t>
+      </w:r>
+      <w:r>
+        <w:rPr>
+          <w:sz w:val="24"/>
+          <w:szCs w:val="24"/>
+        </w:rPr>
+        <w:t>k</w:t>
+      </w:r>
+      <w:r>
+        <w:rPr>
+          <w:sz w:val="24"/>
+          <w:szCs w:val="24"/>
+        </w:rPr>
+        <w:t>it-</w:t>
+      </w:r>
+      <w:r>
+        <w:rPr>
+          <w:sz w:val="24"/>
+          <w:szCs w:val="24"/>
+        </w:rPr>
+        <w:t>l</w:t>
+      </w:r>
+      <w:r>
+        <w:rPr>
+          <w:sz w:val="24"/>
+          <w:szCs w:val="24"/>
+        </w:rPr>
+        <w:t xml:space="preserve">earn kMeans </w:t>
+      </w:r>
+    </w:p>
+    <w:p>
+      <w:pPr>
+        <w:pStyle w:val="Normal"/>
+        <w:rPr>
+          <w:sz w:val="24"/>
+          <w:szCs w:val="24"/>
+        </w:rPr>
+      </w:pPr>
+      <w:r>
+        <w:rPr>
+          <w:sz w:val="24"/>
+          <w:szCs w:val="24"/>
+        </w:rPr>
+      </w:r>
+    </w:p>
+    <w:p>
+      <w:pPr>
+        <w:pStyle w:val="Normal"/>
+        <w:rPr>
+          <w:sz w:val="24"/>
+          <w:szCs w:val="24"/>
+        </w:rPr>
+      </w:pPr>
+      <w:r>
+        <w:rPr>
+          <w:sz w:val="24"/>
+          <w:szCs w:val="24"/>
+        </w:rPr>
+        <w:t xml:space="preserve">Scikit-learn is a free machine learning library for Python. It has many different algorithms implemented that we are free to pick up and use. In particular we are interested in the kMeans class. This is an implementation of the kMeans clustering algorithm, which we have chosen to use for grouping our customers by location. Using just a few lines of code we are able to sort our customers based on their location into however many groups we desire. </w:t>
+      </w:r>
+    </w:p>
+    <w:p>
+      <w:pPr>
+        <w:pStyle w:val="Normal"/>
+        <w:rPr>
+          <w:sz w:val="24"/>
+          <w:szCs w:val="24"/>
+        </w:rPr>
+      </w:pPr>
+      <w:r>
+        <w:rPr>
+          <w:sz w:val="24"/>
+          <w:szCs w:val="24"/>
+        </w:rPr>
+      </w:r>
+    </w:p>
+    <w:p>
+      <w:pPr>
+        <w:pStyle w:val="Normal"/>
+        <w:rPr>
+          <w:sz w:val="24"/>
+          <w:szCs w:val="24"/>
+        </w:rPr>
+      </w:pPr>
+      <w:r>
+        <w:rPr>
+          <w:sz w:val="24"/>
+          <w:szCs w:val="24"/>
+        </w:rPr>
+        <w:t>It also gives us the ability to input a new customer and discover which existing cluster they are closest to, which is a useful way of saving processing power and time when we have already calculated the clusters.</w:t>
+      </w:r>
+    </w:p>
+    <w:p>
+      <w:pPr>
+        <w:pStyle w:val="Normal"/>
+        <w:rPr>
+          <w:sz w:val="24"/>
+          <w:szCs w:val="24"/>
+        </w:rPr>
+      </w:pPr>
+      <w:r>
+        <w:rPr>
+          <w:sz w:val="24"/>
+          <w:szCs w:val="24"/>
+        </w:rPr>
+      </w:r>
+    </w:p>
+    <w:p>
+      <w:pPr>
+        <w:pStyle w:val="Normal"/>
+        <w:rPr>
+          <w:sz w:val="28"/>
+          <w:szCs w:val="28"/>
+        </w:rPr>
+      </w:pPr>
+      <w:r>
+        <w:rPr>
+          <w:sz w:val="28"/>
+          <w:szCs w:val="28"/>
+        </w:rPr>
+        <w:t xml:space="preserve">Path Finding </w:t>
+      </w:r>
+    </w:p>
+    <w:p>
+      <w:pPr>
+        <w:pStyle w:val="Normal"/>
+        <w:rPr>
+          <w:sz w:val="24"/>
+          <w:szCs w:val="24"/>
+        </w:rPr>
+      </w:pPr>
+      <w:r>
+        <w:rPr>
+          <w:sz w:val="24"/>
+          <w:szCs w:val="24"/>
+        </w:rPr>
+      </w:r>
+    </w:p>
+    <w:p>
+      <w:pPr>
+        <w:pStyle w:val="Normal"/>
+        <w:rPr>
+          <w:sz w:val="24"/>
+          <w:szCs w:val="24"/>
+        </w:rPr>
+      </w:pPr>
+      <w:r>
+        <w:rPr>
+          <w:sz w:val="24"/>
+          <w:szCs w:val="24"/>
+        </w:rPr>
+        <w:t xml:space="preserve">Path finding is the final major step in our project. Once the data has been broken into clusters, we can attempt to find a route through the customers in each cluster. </w:t>
+      </w:r>
+    </w:p>
+    <w:p>
+      <w:pPr>
+        <w:pStyle w:val="Normal"/>
+        <w:rPr>
+          <w:sz w:val="24"/>
+          <w:szCs w:val="24"/>
+        </w:rPr>
+      </w:pPr>
+      <w:r>
+        <w:rPr>
+          <w:sz w:val="24"/>
+          <w:szCs w:val="24"/>
+        </w:rPr>
+      </w:r>
+    </w:p>
+    <w:p>
+      <w:pPr>
+        <w:pStyle w:val="Normal"/>
+        <w:rPr>
+          <w:sz w:val="24"/>
+          <w:szCs w:val="24"/>
+        </w:rPr>
+      </w:pPr>
+      <w:r>
+        <w:rPr>
+          <w:sz w:val="24"/>
+          <w:szCs w:val="24"/>
+        </w:rPr>
+      </w:r>
+    </w:p>
+    <w:p>
+      <w:pPr>
+        <w:pStyle w:val="Normal"/>
+        <w:rPr>
+          <w:sz w:val="24"/>
+          <w:szCs w:val="24"/>
+        </w:rPr>
+      </w:pPr>
+      <w:r>
+        <w:rPr>
+          <w:sz w:val="24"/>
+          <w:szCs w:val="24"/>
+        </w:rPr>
+      </w:r>
+    </w:p>
+    <w:p>
+      <w:pPr>
+        <w:pStyle w:val="Normal"/>
+        <w:rPr>
+          <w:sz w:val="24"/>
+          <w:szCs w:val="24"/>
+        </w:rPr>
+      </w:pPr>
+      <w:r>
+        <w:rPr>
+          <w:sz w:val="24"/>
+          <w:szCs w:val="24"/>
+        </w:rPr>
+      </w:r>
+    </w:p>
+    <w:p>
+      <w:pPr>
+        <w:pStyle w:val="Normal"/>
+        <w:rPr>
+          <w:sz w:val="24"/>
+          <w:szCs w:val="24"/>
+        </w:rPr>
+      </w:pPr>
+      <w:r>
+        <w:rPr>
+          <w:sz w:val="24"/>
+          <w:szCs w:val="24"/>
+        </w:rPr>
+      </w:r>
+    </w:p>
+    <w:p>
+      <w:pPr>
+        <w:pStyle w:val="Normal"/>
+        <w:rPr>
+          <w:sz w:val="24"/>
+          <w:szCs w:val="24"/>
+        </w:rPr>
+      </w:pPr>
+      <w:r>
+        <w:rPr>
+          <w:sz w:val="24"/>
+          <w:szCs w:val="24"/>
+        </w:rPr>
+        <w:t>Greedy Best First</w:t>
+      </w:r>
+    </w:p>
+    <w:p>
+      <w:pPr>
+        <w:pStyle w:val="Normal"/>
+        <w:rPr>
+          <w:sz w:val="24"/>
+          <w:szCs w:val="24"/>
+        </w:rPr>
+      </w:pPr>
+      <w:r>
+        <w:rPr>
+          <w:sz w:val="24"/>
+          <w:szCs w:val="24"/>
+        </w:rPr>
+      </w:r>
+    </w:p>
+    <w:p>
+      <w:pPr>
+        <w:pStyle w:val="Normal"/>
+        <w:rPr>
+          <w:sz w:val="24"/>
+          <w:szCs w:val="24"/>
+        </w:rPr>
+      </w:pPr>
+      <w:r>
+        <w:rPr>
+          <w:sz w:val="24"/>
+          <w:szCs w:val="24"/>
+        </w:rPr>
+        <w:t>Greedy best first is a fairly straightforward algorithm. It was expected that we would be able to find a library to use to save time implementing this, however none was found. Because of this, I designed and implemented this myself in Python.</w:t>
+      </w:r>
+    </w:p>
+    <w:p>
+      <w:pPr>
+        <w:pStyle w:val="Normal"/>
+        <w:rPr>
+          <w:sz w:val="24"/>
+          <w:szCs w:val="24"/>
+        </w:rPr>
+      </w:pPr>
+      <w:r>
+        <w:rPr>
+          <w:sz w:val="24"/>
+          <w:szCs w:val="24"/>
+        </w:rPr>
+      </w:r>
+    </w:p>
+    <w:p>
+      <w:pPr>
+        <w:pStyle w:val="Normal"/>
+        <w:rPr>
+          <w:sz w:val="24"/>
+          <w:szCs w:val="24"/>
+        </w:rPr>
+      </w:pPr>
+      <w:r>
+        <w:rPr>
+          <w:sz w:val="24"/>
+          <w:szCs w:val="24"/>
+        </w:rPr>
+        <w:t>The basic flow of the algorithm is to calculate the time taken to get from the current location to each other location that is unvisited and pick the one with the smallest corresponding time. The process repeats until there are no more unvisited locations, at which point it returns home. Due to this simplicity, the code was written reasonably quickly and tested to confirm it works as expected.</w:t>
+      </w:r>
+    </w:p>
+    <w:p>
+      <w:pPr>
+        <w:pStyle w:val="Normal"/>
+        <w:rPr>
+          <w:sz w:val="24"/>
+          <w:szCs w:val="24"/>
+        </w:rPr>
+      </w:pPr>
+      <w:r>
+        <w:rPr>
+          <w:sz w:val="24"/>
+          <w:szCs w:val="24"/>
+        </w:rPr>
+      </w:r>
+    </w:p>
+    <w:p>
+      <w:pPr>
+        <w:pStyle w:val="Normal"/>
+        <w:rPr>
+          <w:sz w:val="24"/>
+          <w:szCs w:val="24"/>
+        </w:rPr>
+      </w:pPr>
+      <w:r>
+        <w:rPr>
+          <w:sz w:val="24"/>
+          <w:szCs w:val="24"/>
+        </w:rPr>
+        <w:t>Genetic Algorithm</w:t>
+      </w:r>
+    </w:p>
+    <w:p>
+      <w:pPr>
+        <w:pStyle w:val="Normal"/>
+        <w:rPr>
+          <w:sz w:val="24"/>
+          <w:szCs w:val="24"/>
+        </w:rPr>
+      </w:pPr>
+      <w:r>
+        <w:rPr>
+          <w:sz w:val="24"/>
+          <w:szCs w:val="24"/>
+        </w:rPr>
+      </w:r>
+    </w:p>
+    <w:p>
+      <w:pPr>
+        <w:pStyle w:val="Normal"/>
+        <w:rPr>
+          <w:sz w:val="24"/>
+          <w:szCs w:val="24"/>
+        </w:rPr>
+      </w:pPr>
+      <w:r>
+        <w:rPr>
+          <w:sz w:val="24"/>
+          <w:szCs w:val="24"/>
+        </w:rPr>
+        <w:t>A library was thankfully available for the genetic algorithm, as this algorithm is more complex and would have taken longer to develop and test than greedy best first. The library is “pyeasyga” and as with scikit-learn, it allowed me to rapidly implement the genetic algorithm.</w:t>
+      </w:r>
+    </w:p>
+    <w:p>
+      <w:pPr>
+        <w:pStyle w:val="Normal"/>
+        <w:rPr>
+          <w:sz w:val="24"/>
+          <w:szCs w:val="24"/>
+        </w:rPr>
+      </w:pPr>
+      <w:r>
+        <w:rPr>
+          <w:sz w:val="24"/>
+          <w:szCs w:val="24"/>
+        </w:rPr>
+      </w:r>
+    </w:p>
+    <w:p>
+      <w:pPr>
+        <w:pStyle w:val="Normal"/>
+        <w:rPr>
+          <w:sz w:val="24"/>
+          <w:szCs w:val="24"/>
+        </w:rPr>
+      </w:pPr>
+      <w:r>
+        <w:rPr>
+          <w:sz w:val="24"/>
+          <w:szCs w:val="24"/>
+        </w:rPr>
+        <w:t>The code that was written simply had to outline how the algorithm should behave at each stage:</w:t>
+      </w:r>
+    </w:p>
+    <w:p>
+      <w:pPr>
+        <w:pStyle w:val="Normal"/>
+        <w:rPr>
+          <w:sz w:val="24"/>
+          <w:szCs w:val="24"/>
+        </w:rPr>
+      </w:pPr>
+      <w:r>
+        <w:rPr>
+          <w:sz w:val="24"/>
+          <w:szCs w:val="24"/>
+        </w:rPr>
+      </w:r>
+    </w:p>
+    <w:p>
+      <w:pPr>
+        <w:pStyle w:val="Normal"/>
+        <w:rPr>
+          <w:sz w:val="24"/>
+          <w:szCs w:val="24"/>
+        </w:rPr>
+      </w:pPr>
+      <w:r>
+        <w:rPr>
+          <w:sz w:val="24"/>
+          <w:szCs w:val="24"/>
+        </w:rPr>
+        <w:t>- Creation of individuals is done by taking the latitude and longitude pairs of customers in each cluster and randomly assigning them a position in a list.</w:t>
+      </w:r>
+    </w:p>
+    <w:p>
+      <w:pPr>
+        <w:pStyle w:val="Normal"/>
+        <w:rPr>
+          <w:sz w:val="24"/>
+          <w:szCs w:val="24"/>
+        </w:rPr>
+      </w:pPr>
+      <w:r>
+        <w:rPr>
+          <w:sz w:val="24"/>
+          <w:szCs w:val="24"/>
+        </w:rPr>
+      </w:r>
+    </w:p>
+    <w:p>
+      <w:pPr>
+        <w:pStyle w:val="Normal"/>
+        <w:rPr>
+          <w:sz w:val="24"/>
+          <w:szCs w:val="24"/>
+        </w:rPr>
+      </w:pPr>
+      <w:r>
+        <w:rPr>
+          <w:sz w:val="24"/>
+          <w:szCs w:val="24"/>
+        </w:rPr>
+        <w:t>- Crossover is done by randomly selecting a position and swapping data from either side of two individuals in order to create two new children.</w:t>
+      </w:r>
+    </w:p>
+    <w:p>
+      <w:pPr>
+        <w:pStyle w:val="Normal"/>
+        <w:rPr>
+          <w:sz w:val="24"/>
+          <w:szCs w:val="24"/>
+        </w:rPr>
+      </w:pPr>
+      <w:r>
+        <w:rPr>
+          <w:sz w:val="24"/>
+          <w:szCs w:val="24"/>
+        </w:rPr>
+      </w:r>
+    </w:p>
+    <w:p>
+      <w:pPr>
+        <w:pStyle w:val="Normal"/>
+        <w:rPr>
+          <w:sz w:val="24"/>
+          <w:szCs w:val="24"/>
+        </w:rPr>
+      </w:pPr>
+      <w:r>
+        <w:rPr>
+          <w:sz w:val="24"/>
+          <w:szCs w:val="24"/>
+        </w:rPr>
+        <w:t>- Mutation randomly selects two customers in a route and swaps their position in the route. For example if the list goes 1 – 2 – 3 – 4 – 5 and customer 2 and 4 are selected, the resulting route would be 1 – 4 – 3 – 2 – 5.</w:t>
+      </w:r>
+    </w:p>
+    <w:p>
+      <w:pPr>
+        <w:pStyle w:val="Normal"/>
+        <w:rPr>
+          <w:sz w:val="24"/>
+          <w:szCs w:val="24"/>
+        </w:rPr>
+      </w:pPr>
+      <w:r>
+        <w:rPr>
+          <w:sz w:val="24"/>
+          <w:szCs w:val="24"/>
+        </w:rPr>
+      </w:r>
+    </w:p>
+    <w:p>
+      <w:pPr>
+        <w:pStyle w:val="Normal"/>
+        <w:rPr>
+          <w:sz w:val="24"/>
+          <w:szCs w:val="24"/>
+        </w:rPr>
+      </w:pPr>
+      <w:r>
+        <w:rPr>
+          <w:sz w:val="24"/>
+          <w:szCs w:val="24"/>
+        </w:rPr>
+        <w:t>- Selection</w:t>
       </w:r>
     </w:p>
     <w:sectPr>

</xml_diff>

<commit_message>
First draught design complete
</commit_message>
<xml_diff>
--- a/Final Report.docx
+++ b/Final Report.docx
@@ -1182,14 +1182,51 @@
     <w:p>
       <w:pPr>
         <w:pStyle w:val="Normal"/>
-        <w:rPr/>
-      </w:pPr>
-      <w:r>
-        <w:rPr>
-          <w:sz w:val="24"/>
-          <w:szCs w:val="24"/>
-        </w:rPr>
-        <w:t xml:space="preserve">The methodology taken to implement the requirements is then explored. </w:t>
+        <w:rPr>
+          <w:sz w:val="24"/>
+          <w:szCs w:val="24"/>
+        </w:rPr>
+      </w:pPr>
+      <w:r>
+        <w:rPr/>
+      </w:r>
+    </w:p>
+    <w:p>
+      <w:pPr>
+        <w:pStyle w:val="Normal"/>
+        <w:rPr/>
+      </w:pPr>
+      <w:r>
+        <w:rPr>
+          <w:sz w:val="24"/>
+          <w:szCs w:val="24"/>
+        </w:rPr>
+        <w:t>Key pieces of code that have been implemented are then explored for details of their design and intended operation. Care has been taken to ensure the software is broken down into many distinct sections, this ensures that separation of concerns occurs, which will allow easier debugging and testing.</w:t>
+      </w:r>
+    </w:p>
+    <w:p>
+      <w:pPr>
+        <w:pStyle w:val="Normal"/>
+        <w:rPr>
+          <w:sz w:val="24"/>
+          <w:szCs w:val="24"/>
+        </w:rPr>
+      </w:pPr>
+      <w:r>
+        <w:rPr/>
+      </w:r>
+    </w:p>
+    <w:p>
+      <w:pPr>
+        <w:pStyle w:val="Normal"/>
+        <w:rPr/>
+      </w:pPr>
+      <w:r>
+        <w:rPr>
+          <w:sz w:val="24"/>
+          <w:szCs w:val="24"/>
+        </w:rPr>
+        <w:t>Finally, the methodology used throughout the development of this project is explored and justified.</w:t>
       </w:r>
     </w:p>
     <w:p>
@@ -1945,66 +1982,6 @@
     <w:p>
       <w:pPr>
         <w:pStyle w:val="Normal"/>
-        <w:rPr>
-          <w:sz w:val="24"/>
-          <w:szCs w:val="24"/>
-        </w:rPr>
-      </w:pPr>
-      <w:r>
-        <w:rPr>
-          <w:sz w:val="24"/>
-          <w:szCs w:val="24"/>
-        </w:rPr>
-      </w:r>
-    </w:p>
-    <w:p>
-      <w:pPr>
-        <w:pStyle w:val="Normal"/>
-        <w:rPr>
-          <w:sz w:val="24"/>
-          <w:szCs w:val="24"/>
-        </w:rPr>
-      </w:pPr>
-      <w:r>
-        <w:rPr>
-          <w:sz w:val="24"/>
-          <w:szCs w:val="24"/>
-        </w:rPr>
-      </w:r>
-    </w:p>
-    <w:p>
-      <w:pPr>
-        <w:pStyle w:val="Normal"/>
-        <w:rPr>
-          <w:sz w:val="24"/>
-          <w:szCs w:val="24"/>
-        </w:rPr>
-      </w:pPr>
-      <w:r>
-        <w:rPr>
-          <w:sz w:val="24"/>
-          <w:szCs w:val="24"/>
-        </w:rPr>
-      </w:r>
-    </w:p>
-    <w:p>
-      <w:pPr>
-        <w:pStyle w:val="Normal"/>
-        <w:rPr>
-          <w:sz w:val="24"/>
-          <w:szCs w:val="24"/>
-        </w:rPr>
-      </w:pPr>
-      <w:r>
-        <w:rPr>
-          <w:sz w:val="24"/>
-          <w:szCs w:val="24"/>
-        </w:rPr>
-      </w:r>
-    </w:p>
-    <w:p>
-      <w:pPr>
-        <w:pStyle w:val="Normal"/>
         <w:rPr/>
       </w:pPr>
       <w:r>
@@ -2012,7 +1989,7 @@
           <w:sz w:val="32"/>
           <w:szCs w:val="32"/>
         </w:rPr>
-        <w:t>Software Components</w:t>
+        <w:t>Key Components</w:t>
       </w:r>
     </w:p>
     <w:p>
@@ -3089,43 +3066,32 @@
           <w:sz w:val="24"/>
           <w:szCs w:val="24"/>
         </w:rPr>
-        <w:t xml:space="preserve">These components are brought together to create a simple workflow. </w:t>
-      </w:r>
-    </w:p>
-    <w:p>
-      <w:pPr>
-        <w:pStyle w:val="Normal"/>
-        <w:rPr>
-          <w:sz w:val="24"/>
-          <w:szCs w:val="24"/>
-        </w:rPr>
-      </w:pPr>
-      <w:r>
-        <w:rPr/>
-      </w:r>
-    </w:p>
-    <w:p>
-      <w:pPr>
-        <w:pStyle w:val="Normal"/>
-        <w:rPr>
-          <w:sz w:val="24"/>
-          <w:szCs w:val="24"/>
-        </w:rPr>
-      </w:pPr>
-      <w:r>
-        <w:rPr/>
-      </w:r>
-    </w:p>
-    <w:p>
-      <w:pPr>
-        <w:pStyle w:val="Normal"/>
-        <w:rPr>
-          <w:sz w:val="24"/>
-          <w:szCs w:val="24"/>
-        </w:rPr>
-      </w:pPr>
-      <w:r>
-        <w:rPr/>
+        <w:t>These components are brought together to create a simple program which is able to take user input of customer locations, parameters of number of drones and flight time/speed, as well as which path finding algorithm they would like. Once the program it run, it follows a simple workflow to solve the problem and display the resulting clusters and routes.</w:t>
+      </w:r>
+    </w:p>
+    <w:p>
+      <w:pPr>
+        <w:pStyle w:val="Normal"/>
+        <w:rPr>
+          <w:sz w:val="24"/>
+          <w:szCs w:val="24"/>
+        </w:rPr>
+      </w:pPr>
+      <w:r>
+        <w:rPr/>
+      </w:r>
+    </w:p>
+    <w:p>
+      <w:pPr>
+        <w:pStyle w:val="Normal"/>
+        <w:rPr/>
+      </w:pPr>
+      <w:r>
+        <w:rPr>
+          <w:sz w:val="24"/>
+          <w:szCs w:val="24"/>
+        </w:rPr>
+        <w:t>Some of these components are used when adding a new customer after clusters and routes have been generated for already existing customers.</w:t>
       </w:r>
     </w:p>
     <w:p>
@@ -3180,6 +3146,170 @@
             </a:graphic>
           </wp:anchor>
         </w:drawing>
+      </w:r>
+    </w:p>
+    <w:p>
+      <w:pPr>
+        <w:pStyle w:val="Normal"/>
+        <w:rPr/>
+      </w:pPr>
+      <w:r>
+        <w:rPr/>
+      </w:r>
+    </w:p>
+    <w:p>
+      <w:pPr>
+        <w:pStyle w:val="Normal"/>
+        <w:rPr/>
+      </w:pPr>
+      <w:r>
+        <w:rPr/>
+        <w:t>[Diagram of general program flow when run]</w:t>
+      </w:r>
+    </w:p>
+    <w:p>
+      <w:pPr>
+        <w:pStyle w:val="Normal"/>
+        <w:rPr/>
+      </w:pPr>
+      <w:r>
+        <w:rPr/>
+      </w:r>
+    </w:p>
+    <w:p>
+      <w:pPr>
+        <w:pStyle w:val="Normal"/>
+        <w:rPr/>
+      </w:pPr>
+      <w:r>
+        <w:rPr/>
+      </w:r>
+    </w:p>
+    <w:p>
+      <w:pPr>
+        <w:pStyle w:val="Normal"/>
+        <w:rPr/>
+      </w:pPr>
+      <w:r>
+        <w:rPr/>
+        <w:drawing>
+          <wp:anchor behindDoc="0" distT="0" distB="0" distL="0" distR="0" simplePos="0" locked="0" layoutInCell="1" allowOverlap="1" relativeHeight="3">
+            <wp:simplePos x="0" y="0"/>
+            <wp:positionH relativeFrom="column">
+              <wp:align>center</wp:align>
+            </wp:positionH>
+            <wp:positionV relativeFrom="paragraph">
+              <wp:posOffset>635</wp:posOffset>
+            </wp:positionV>
+            <wp:extent cx="6120130" cy="3020060"/>
+            <wp:effectExtent l="0" t="0" r="0" b="0"/>
+            <wp:wrapSquare wrapText="largest"/>
+            <wp:docPr id="2" name="Image2" descr=""/>
+            <wp:cNvGraphicFramePr>
+              <a:graphicFrameLocks xmlns:a="http://schemas.openxmlformats.org/drawingml/2006/main" noChangeAspect="1"/>
+            </wp:cNvGraphicFramePr>
+            <a:graphic xmlns:a="http://schemas.openxmlformats.org/drawingml/2006/main">
+              <a:graphicData uri="http://schemas.openxmlformats.org/drawingml/2006/picture">
+                <pic:pic xmlns:pic="http://schemas.openxmlformats.org/drawingml/2006/picture">
+                  <pic:nvPicPr>
+                    <pic:cNvPr id="2" name="Image2" descr=""/>
+                    <pic:cNvPicPr>
+                      <a:picLocks noChangeAspect="1" noChangeArrowheads="1"/>
+                    </pic:cNvPicPr>
+                  </pic:nvPicPr>
+                  <pic:blipFill>
+                    <a:blip r:embed="rId3"/>
+                    <a:stretch>
+                      <a:fillRect/>
+                    </a:stretch>
+                  </pic:blipFill>
+                  <pic:spPr bwMode="auto">
+                    <a:xfrm>
+                      <a:off x="0" y="0"/>
+                      <a:ext cx="6120130" cy="3020060"/>
+                    </a:xfrm>
+                    <a:prstGeom prst="rect">
+                      <a:avLst/>
+                    </a:prstGeom>
+                  </pic:spPr>
+                </pic:pic>
+              </a:graphicData>
+            </a:graphic>
+          </wp:anchor>
+        </w:drawing>
+      </w:r>
+    </w:p>
+    <w:p>
+      <w:pPr>
+        <w:pStyle w:val="Normal"/>
+        <w:rPr/>
+      </w:pPr>
+      <w:r>
+        <w:rPr/>
+        <w:t>[Diagram of program flow when new customer is added after execution]</w:t>
+      </w:r>
+    </w:p>
+    <w:p>
+      <w:pPr>
+        <w:pStyle w:val="Normal"/>
+        <w:rPr/>
+      </w:pPr>
+      <w:r>
+        <w:rPr/>
+      </w:r>
+    </w:p>
+    <w:p>
+      <w:pPr>
+        <w:pStyle w:val="Normal"/>
+        <w:rPr>
+          <w:sz w:val="28"/>
+          <w:szCs w:val="28"/>
+        </w:rPr>
+      </w:pPr>
+      <w:r>
+        <w:rPr>
+          <w:sz w:val="28"/>
+          <w:szCs w:val="28"/>
+        </w:rPr>
+        <w:t>Development Methodology</w:t>
+      </w:r>
+    </w:p>
+    <w:p>
+      <w:pPr>
+        <w:pStyle w:val="Normal"/>
+        <w:rPr/>
+      </w:pPr>
+      <w:r>
+        <w:rPr/>
+      </w:r>
+    </w:p>
+    <w:p>
+      <w:pPr>
+        <w:pStyle w:val="Normal"/>
+        <w:rPr/>
+      </w:pPr>
+      <w:r>
+        <w:rPr/>
+        <w:t>The project development has followed the agile methodology. When followed, agile allows the software to be iteratively designed, tested and evaluated. The requirements are created in order to produce the requirements specification. A design is created based on these requirements and an implementation is created based on the design. This implementation is then tested and evaluated against the requirements. If there are bugs or improvements to be made, the process begins again.</w:t>
+      </w:r>
+    </w:p>
+    <w:p>
+      <w:pPr>
+        <w:pStyle w:val="Normal"/>
+        <w:rPr/>
+      </w:pPr>
+      <w:r>
+        <w:rPr/>
+      </w:r>
+    </w:p>
+    <w:p>
+      <w:pPr>
+        <w:pStyle w:val="Normal"/>
+        <w:rPr/>
+      </w:pPr>
+      <w:r>
+        <w:rPr/>
+        <w:t>Throughout development, unit tests are written to ensure that every component works correctly on it’s own. An isolated test is written before the component is integrated with others. Once complete, these are commented out so as to not use unnecessary resources when developing other parts of the project, however they can always be revisited later on for further testing. Once unit testing is complete, the agile process begins back at the design stage for any modifications or further functions.</w:t>
       </w:r>
     </w:p>
     <w:sectPr>

</xml_diff>

<commit_message>
Updated testing graphs python file. Generated a bunch of graphs
</commit_message>
<xml_diff>
--- a/Final Report.docx
+++ b/Final Report.docx
@@ -916,51 +916,6 @@
     <w:p>
       <w:pPr>
         <w:pStyle w:val="Normal"/>
-        <w:rPr>
-          <w:sz w:val="24"/>
-          <w:szCs w:val="24"/>
-        </w:rPr>
-      </w:pPr>
-      <w:r>
-        <w:rPr>
-          <w:sz w:val="24"/>
-          <w:szCs w:val="24"/>
-        </w:rPr>
-      </w:r>
-    </w:p>
-    <w:p>
-      <w:pPr>
-        <w:pStyle w:val="Normal"/>
-        <w:rPr>
-          <w:sz w:val="24"/>
-          <w:szCs w:val="24"/>
-        </w:rPr>
-      </w:pPr>
-      <w:r>
-        <w:rPr>
-          <w:sz w:val="24"/>
-          <w:szCs w:val="24"/>
-        </w:rPr>
-      </w:r>
-    </w:p>
-    <w:p>
-      <w:pPr>
-        <w:pStyle w:val="Normal"/>
-        <w:rPr>
-          <w:sz w:val="24"/>
-          <w:szCs w:val="24"/>
-        </w:rPr>
-      </w:pPr>
-      <w:r>
-        <w:rPr>
-          <w:sz w:val="24"/>
-          <w:szCs w:val="24"/>
-        </w:rPr>
-      </w:r>
-    </w:p>
-    <w:p>
-      <w:pPr>
-        <w:pStyle w:val="Normal"/>
         <w:rPr/>
       </w:pPr>
       <w:r>
@@ -2032,26 +1987,22 @@
           <w:sz w:val="24"/>
           <w:szCs w:val="24"/>
         </w:rPr>
-        <w:t xml:space="preserve">The graphic user interface is a key part of this project. It serves to both allow input and show resulting output. </w:t>
-      </w:r>
-      <w:r>
-        <w:rPr>
-          <w:sz w:val="24"/>
-          <w:szCs w:val="24"/>
-        </w:rPr>
-        <w:t>A simple layout was desired so that anyone would be able to pick up and use the app without having to read instructions. Ideally, the GUI will be system independent, with it’s graphics being taken from the system defaults. This will ensure that the application is as cross-platform as possible.</w:t>
-      </w:r>
-    </w:p>
-    <w:p>
-      <w:pPr>
-        <w:pStyle w:val="Normal"/>
-        <w:rPr>
-          <w:sz w:val="24"/>
-          <w:szCs w:val="24"/>
-        </w:rPr>
-      </w:pPr>
-      <w:r>
-        <w:rPr/>
+        <w:t>The graphic user interface is a key part of this project. It serves to both allow input and show resulting output. A simple layout was desired so that anyone would be able to pick up and use the app without having to read instructions. Ideally, the GUI will be system independent, with it’s graphics being taken from the system defaults. This will ensure that the application is as cross-platform as possible.</w:t>
+      </w:r>
+    </w:p>
+    <w:p>
+      <w:pPr>
+        <w:pStyle w:val="Normal"/>
+        <w:rPr>
+          <w:sz w:val="24"/>
+          <w:szCs w:val="24"/>
+        </w:rPr>
+      </w:pPr>
+      <w:r>
+        <w:rPr>
+          <w:sz w:val="24"/>
+          <w:szCs w:val="24"/>
+        </w:rPr>
       </w:r>
     </w:p>
     <w:p>
@@ -2076,7 +2027,10 @@
         </w:rPr>
       </w:pPr>
       <w:r>
-        <w:rPr/>
+        <w:rPr>
+          <w:sz w:val="24"/>
+          <w:szCs w:val="24"/>
+        </w:rPr>
       </w:r>
     </w:p>
     <w:p>
@@ -2101,19 +2055,25 @@
         </w:rPr>
       </w:pPr>
       <w:r>
-        <w:rPr/>
-      </w:r>
-    </w:p>
-    <w:p>
-      <w:pPr>
-        <w:pStyle w:val="Normal"/>
-        <w:rPr>
-          <w:sz w:val="24"/>
-          <w:szCs w:val="24"/>
-        </w:rPr>
-      </w:pPr>
-      <w:r>
-        <w:rPr/>
+        <w:rPr>
+          <w:sz w:val="24"/>
+          <w:szCs w:val="24"/>
+        </w:rPr>
+      </w:r>
+    </w:p>
+    <w:p>
+      <w:pPr>
+        <w:pStyle w:val="Normal"/>
+        <w:rPr>
+          <w:sz w:val="24"/>
+          <w:szCs w:val="24"/>
+        </w:rPr>
+      </w:pPr>
+      <w:r>
+        <w:rPr>
+          <w:sz w:val="24"/>
+          <w:szCs w:val="24"/>
+        </w:rPr>
         <w:drawing>
           <wp:anchor behindDoc="0" distT="0" distB="0" distL="0" distR="0" simplePos="0" locked="0" layoutInCell="1" allowOverlap="1" relativeHeight="4">
             <wp:simplePos x="0" y="0"/>
@@ -2170,226 +2130,280 @@
         </w:rPr>
       </w:pPr>
       <w:r>
-        <w:rPr/>
-      </w:r>
-    </w:p>
-    <w:p>
-      <w:pPr>
-        <w:pStyle w:val="Normal"/>
-        <w:rPr>
-          <w:sz w:val="24"/>
-          <w:szCs w:val="24"/>
-        </w:rPr>
-      </w:pPr>
-      <w:r>
-        <w:rPr/>
-      </w:r>
-    </w:p>
-    <w:p>
-      <w:pPr>
-        <w:pStyle w:val="Normal"/>
-        <w:rPr>
-          <w:sz w:val="24"/>
-          <w:szCs w:val="24"/>
-        </w:rPr>
-      </w:pPr>
-      <w:r>
-        <w:rPr/>
-      </w:r>
-    </w:p>
-    <w:p>
-      <w:pPr>
-        <w:pStyle w:val="Normal"/>
-        <w:rPr>
-          <w:sz w:val="24"/>
-          <w:szCs w:val="24"/>
-        </w:rPr>
-      </w:pPr>
-      <w:r>
-        <w:rPr/>
-      </w:r>
-    </w:p>
-    <w:p>
-      <w:pPr>
-        <w:pStyle w:val="Normal"/>
-        <w:rPr>
-          <w:sz w:val="24"/>
-          <w:szCs w:val="24"/>
-        </w:rPr>
-      </w:pPr>
-      <w:r>
-        <w:rPr/>
-      </w:r>
-    </w:p>
-    <w:p>
-      <w:pPr>
-        <w:pStyle w:val="Normal"/>
-        <w:rPr>
-          <w:sz w:val="24"/>
-          <w:szCs w:val="24"/>
-        </w:rPr>
-      </w:pPr>
-      <w:r>
-        <w:rPr/>
-      </w:r>
-    </w:p>
-    <w:p>
-      <w:pPr>
-        <w:pStyle w:val="Normal"/>
-        <w:rPr>
-          <w:sz w:val="24"/>
-          <w:szCs w:val="24"/>
-        </w:rPr>
-      </w:pPr>
-      <w:r>
-        <w:rPr/>
-      </w:r>
-    </w:p>
-    <w:p>
-      <w:pPr>
-        <w:pStyle w:val="Normal"/>
-        <w:rPr>
-          <w:sz w:val="24"/>
-          <w:szCs w:val="24"/>
-        </w:rPr>
-      </w:pPr>
-      <w:r>
-        <w:rPr/>
-      </w:r>
-    </w:p>
-    <w:p>
-      <w:pPr>
-        <w:pStyle w:val="Normal"/>
-        <w:rPr>
-          <w:sz w:val="24"/>
-          <w:szCs w:val="24"/>
-        </w:rPr>
-      </w:pPr>
-      <w:r>
-        <w:rPr/>
-      </w:r>
-    </w:p>
-    <w:p>
-      <w:pPr>
-        <w:pStyle w:val="Normal"/>
-        <w:rPr>
-          <w:sz w:val="24"/>
-          <w:szCs w:val="24"/>
-        </w:rPr>
-      </w:pPr>
-      <w:r>
-        <w:rPr/>
-      </w:r>
-    </w:p>
-    <w:p>
-      <w:pPr>
-        <w:pStyle w:val="Normal"/>
-        <w:rPr>
-          <w:sz w:val="24"/>
-          <w:szCs w:val="24"/>
-        </w:rPr>
-      </w:pPr>
-      <w:r>
-        <w:rPr/>
-      </w:r>
-    </w:p>
-    <w:p>
-      <w:pPr>
-        <w:pStyle w:val="Normal"/>
-        <w:rPr>
-          <w:sz w:val="24"/>
-          <w:szCs w:val="24"/>
-        </w:rPr>
-      </w:pPr>
-      <w:r>
-        <w:rPr/>
-      </w:r>
-    </w:p>
-    <w:p>
-      <w:pPr>
-        <w:pStyle w:val="Normal"/>
-        <w:rPr>
-          <w:sz w:val="24"/>
-          <w:szCs w:val="24"/>
-        </w:rPr>
-      </w:pPr>
-      <w:r>
-        <w:rPr/>
-      </w:r>
-    </w:p>
-    <w:p>
-      <w:pPr>
-        <w:pStyle w:val="Normal"/>
-        <w:rPr>
-          <w:sz w:val="24"/>
-          <w:szCs w:val="24"/>
-        </w:rPr>
-      </w:pPr>
-      <w:r>
-        <w:rPr/>
-      </w:r>
-    </w:p>
-    <w:p>
-      <w:pPr>
-        <w:pStyle w:val="Normal"/>
-        <w:rPr>
-          <w:sz w:val="24"/>
-          <w:szCs w:val="24"/>
-        </w:rPr>
-      </w:pPr>
-      <w:r>
-        <w:rPr>
-          <w:sz w:val="24"/>
-          <w:szCs w:val="24"/>
-        </w:rPr>
-      </w:r>
-    </w:p>
-    <w:p>
-      <w:pPr>
-        <w:pStyle w:val="Normal"/>
-        <w:rPr>
-          <w:sz w:val="28"/>
-          <w:szCs w:val="28"/>
-        </w:rPr>
-      </w:pPr>
-      <w:r>
-        <w:rPr/>
-      </w:r>
-    </w:p>
-    <w:p>
-      <w:pPr>
-        <w:pStyle w:val="Normal"/>
-        <w:rPr>
-          <w:sz w:val="28"/>
-          <w:szCs w:val="28"/>
-        </w:rPr>
-      </w:pPr>
-      <w:r>
-        <w:rPr/>
-      </w:r>
-    </w:p>
-    <w:p>
-      <w:pPr>
-        <w:pStyle w:val="Normal"/>
-        <w:rPr>
-          <w:sz w:val="28"/>
-          <w:szCs w:val="28"/>
-        </w:rPr>
-      </w:pPr>
-      <w:r>
-        <w:rPr/>
-      </w:r>
-    </w:p>
-    <w:p>
-      <w:pPr>
-        <w:pStyle w:val="Normal"/>
-        <w:rPr>
-          <w:sz w:val="28"/>
-          <w:szCs w:val="28"/>
-        </w:rPr>
-      </w:pPr>
-      <w:r>
-        <w:rPr/>
+        <w:rPr>
+          <w:sz w:val="24"/>
+          <w:szCs w:val="24"/>
+        </w:rPr>
+      </w:r>
+    </w:p>
+    <w:p>
+      <w:pPr>
+        <w:pStyle w:val="Normal"/>
+        <w:rPr>
+          <w:sz w:val="24"/>
+          <w:szCs w:val="24"/>
+        </w:rPr>
+      </w:pPr>
+      <w:r>
+        <w:rPr>
+          <w:sz w:val="24"/>
+          <w:szCs w:val="24"/>
+        </w:rPr>
+      </w:r>
+    </w:p>
+    <w:p>
+      <w:pPr>
+        <w:pStyle w:val="Normal"/>
+        <w:rPr>
+          <w:sz w:val="24"/>
+          <w:szCs w:val="24"/>
+        </w:rPr>
+      </w:pPr>
+      <w:r>
+        <w:rPr>
+          <w:sz w:val="24"/>
+          <w:szCs w:val="24"/>
+        </w:rPr>
+      </w:r>
+    </w:p>
+    <w:p>
+      <w:pPr>
+        <w:pStyle w:val="Normal"/>
+        <w:rPr>
+          <w:sz w:val="24"/>
+          <w:szCs w:val="24"/>
+        </w:rPr>
+      </w:pPr>
+      <w:r>
+        <w:rPr>
+          <w:sz w:val="24"/>
+          <w:szCs w:val="24"/>
+        </w:rPr>
+      </w:r>
+    </w:p>
+    <w:p>
+      <w:pPr>
+        <w:pStyle w:val="Normal"/>
+        <w:rPr>
+          <w:sz w:val="24"/>
+          <w:szCs w:val="24"/>
+        </w:rPr>
+      </w:pPr>
+      <w:r>
+        <w:rPr>
+          <w:sz w:val="24"/>
+          <w:szCs w:val="24"/>
+        </w:rPr>
+      </w:r>
+    </w:p>
+    <w:p>
+      <w:pPr>
+        <w:pStyle w:val="Normal"/>
+        <w:rPr>
+          <w:sz w:val="24"/>
+          <w:szCs w:val="24"/>
+        </w:rPr>
+      </w:pPr>
+      <w:r>
+        <w:rPr>
+          <w:sz w:val="24"/>
+          <w:szCs w:val="24"/>
+        </w:rPr>
+      </w:r>
+    </w:p>
+    <w:p>
+      <w:pPr>
+        <w:pStyle w:val="Normal"/>
+        <w:rPr>
+          <w:sz w:val="24"/>
+          <w:szCs w:val="24"/>
+        </w:rPr>
+      </w:pPr>
+      <w:r>
+        <w:rPr>
+          <w:sz w:val="24"/>
+          <w:szCs w:val="24"/>
+        </w:rPr>
+      </w:r>
+    </w:p>
+    <w:p>
+      <w:pPr>
+        <w:pStyle w:val="Normal"/>
+        <w:rPr>
+          <w:sz w:val="24"/>
+          <w:szCs w:val="24"/>
+        </w:rPr>
+      </w:pPr>
+      <w:r>
+        <w:rPr>
+          <w:sz w:val="24"/>
+          <w:szCs w:val="24"/>
+        </w:rPr>
+      </w:r>
+    </w:p>
+    <w:p>
+      <w:pPr>
+        <w:pStyle w:val="Normal"/>
+        <w:rPr>
+          <w:sz w:val="24"/>
+          <w:szCs w:val="24"/>
+        </w:rPr>
+      </w:pPr>
+      <w:r>
+        <w:rPr>
+          <w:sz w:val="24"/>
+          <w:szCs w:val="24"/>
+        </w:rPr>
+      </w:r>
+    </w:p>
+    <w:p>
+      <w:pPr>
+        <w:pStyle w:val="Normal"/>
+        <w:rPr>
+          <w:sz w:val="24"/>
+          <w:szCs w:val="24"/>
+        </w:rPr>
+      </w:pPr>
+      <w:r>
+        <w:rPr>
+          <w:sz w:val="24"/>
+          <w:szCs w:val="24"/>
+        </w:rPr>
+      </w:r>
+    </w:p>
+    <w:p>
+      <w:pPr>
+        <w:pStyle w:val="Normal"/>
+        <w:rPr>
+          <w:sz w:val="24"/>
+          <w:szCs w:val="24"/>
+        </w:rPr>
+      </w:pPr>
+      <w:r>
+        <w:rPr>
+          <w:sz w:val="24"/>
+          <w:szCs w:val="24"/>
+        </w:rPr>
+      </w:r>
+    </w:p>
+    <w:p>
+      <w:pPr>
+        <w:pStyle w:val="Normal"/>
+        <w:rPr>
+          <w:sz w:val="24"/>
+          <w:szCs w:val="24"/>
+        </w:rPr>
+      </w:pPr>
+      <w:r>
+        <w:rPr>
+          <w:sz w:val="24"/>
+          <w:szCs w:val="24"/>
+        </w:rPr>
+      </w:r>
+    </w:p>
+    <w:p>
+      <w:pPr>
+        <w:pStyle w:val="Normal"/>
+        <w:rPr>
+          <w:sz w:val="24"/>
+          <w:szCs w:val="24"/>
+        </w:rPr>
+      </w:pPr>
+      <w:r>
+        <w:rPr>
+          <w:sz w:val="24"/>
+          <w:szCs w:val="24"/>
+        </w:rPr>
+      </w:r>
+    </w:p>
+    <w:p>
+      <w:pPr>
+        <w:pStyle w:val="Normal"/>
+        <w:rPr>
+          <w:sz w:val="24"/>
+          <w:szCs w:val="24"/>
+        </w:rPr>
+      </w:pPr>
+      <w:r>
+        <w:rPr>
+          <w:sz w:val="24"/>
+          <w:szCs w:val="24"/>
+        </w:rPr>
+      </w:r>
+    </w:p>
+    <w:p>
+      <w:pPr>
+        <w:pStyle w:val="Normal"/>
+        <w:rPr>
+          <w:sz w:val="24"/>
+          <w:szCs w:val="24"/>
+        </w:rPr>
+      </w:pPr>
+      <w:r>
+        <w:rPr>
+          <w:sz w:val="24"/>
+          <w:szCs w:val="24"/>
+        </w:rPr>
+      </w:r>
+    </w:p>
+    <w:p>
+      <w:pPr>
+        <w:pStyle w:val="Normal"/>
+        <w:rPr>
+          <w:sz w:val="28"/>
+          <w:szCs w:val="28"/>
+        </w:rPr>
+      </w:pPr>
+      <w:r>
+        <w:rPr>
+          <w:sz w:val="28"/>
+          <w:szCs w:val="28"/>
+        </w:rPr>
+      </w:r>
+    </w:p>
+    <w:p>
+      <w:pPr>
+        <w:pStyle w:val="Normal"/>
+        <w:rPr>
+          <w:sz w:val="28"/>
+          <w:szCs w:val="28"/>
+        </w:rPr>
+      </w:pPr>
+      <w:r>
+        <w:rPr>
+          <w:sz w:val="28"/>
+          <w:szCs w:val="28"/>
+        </w:rPr>
+      </w:r>
+    </w:p>
+    <w:p>
+      <w:pPr>
+        <w:pStyle w:val="Normal"/>
+        <w:rPr>
+          <w:sz w:val="28"/>
+          <w:szCs w:val="28"/>
+        </w:rPr>
+      </w:pPr>
+      <w:r>
+        <w:rPr>
+          <w:sz w:val="28"/>
+          <w:szCs w:val="28"/>
+        </w:rPr>
+      </w:r>
+    </w:p>
+    <w:p>
+      <w:pPr>
+        <w:pStyle w:val="Normal"/>
+        <w:rPr>
+          <w:sz w:val="28"/>
+          <w:szCs w:val="28"/>
+        </w:rPr>
+      </w:pPr>
+      <w:r>
+        <w:rPr>
+          <w:sz w:val="28"/>
+          <w:szCs w:val="28"/>
+        </w:rPr>
       </w:r>
     </w:p>
     <w:p>
@@ -2417,7 +2431,10 @@
         </w:rPr>
       </w:pPr>
       <w:r>
-        <w:rPr/>
+        <w:rPr>
+          <w:sz w:val="28"/>
+          <w:szCs w:val="28"/>
+        </w:rPr>
       </w:r>
     </w:p>
     <w:p>
@@ -2458,70 +2475,7 @@
           <w:sz w:val="24"/>
           <w:szCs w:val="24"/>
         </w:rPr>
-        <w:t xml:space="preserve">Clustering is the second main </w:t>
-      </w:r>
-      <w:r>
-        <w:rPr>
-          <w:sz w:val="24"/>
-          <w:szCs w:val="24"/>
-        </w:rPr>
-        <w:t>component</w:t>
-      </w:r>
-      <w:r>
-        <w:rPr>
-          <w:sz w:val="24"/>
-          <w:szCs w:val="24"/>
-        </w:rPr>
-        <w:t xml:space="preserve"> of the project. The clustering algorithm is responsible for break</w:t>
-      </w:r>
-      <w:r>
-        <w:rPr>
-          <w:sz w:val="24"/>
-          <w:szCs w:val="24"/>
-        </w:rPr>
-        <w:t xml:space="preserve">ing </w:t>
-      </w:r>
-      <w:r>
-        <w:rPr>
-          <w:sz w:val="24"/>
-          <w:szCs w:val="24"/>
-        </w:rPr>
-        <w:t xml:space="preserve">down the </w:t>
-      </w:r>
-      <w:r>
-        <w:rPr>
-          <w:sz w:val="24"/>
-          <w:szCs w:val="24"/>
-        </w:rPr>
-        <w:t>customers i</w:t>
-      </w:r>
-      <w:r>
-        <w:rPr>
-          <w:sz w:val="24"/>
-          <w:szCs w:val="24"/>
-        </w:rPr>
-        <w:t xml:space="preserve">nto manageable </w:t>
-      </w:r>
-      <w:r>
-        <w:rPr>
-          <w:sz w:val="24"/>
-          <w:szCs w:val="24"/>
-        </w:rPr>
-        <w:t>groups</w:t>
-      </w:r>
-      <w:r>
-        <w:rPr>
-          <w:sz w:val="24"/>
-          <w:szCs w:val="24"/>
-        </w:rPr>
-        <w:t xml:space="preserve">. </w:t>
-      </w:r>
-      <w:r>
-        <w:rPr>
-          <w:sz w:val="24"/>
-          <w:szCs w:val="24"/>
-        </w:rPr>
-        <w:t>For this task there are a range of algorithms available. The solution that is implemented should be able to group customers by their proximity to one another in a reasonable time-frame. A range of algorithms could be implemented to allow comparison between their effectiveness.</w:t>
+        <w:t>Clustering is the second main component of the project. The clustering algorithm is responsible for breaking down the customers into manageable groups. For this task there are a range of algorithms available. The solution that is implemented should be able to group customers by their proximity to one another in a reasonable time-frame. A range of algorithms could be implemented to allow comparison between their effectiveness.</w:t>
       </w:r>
     </w:p>
     <w:p>
@@ -2636,14 +2590,7 @@
           <w:sz w:val="24"/>
           <w:szCs w:val="24"/>
         </w:rPr>
-        <w:t xml:space="preserve">Path finding is the final major step in our project. Once the data has been broken into clusters, we can attempt to find a route through the customers in each cluster. Weather data is taken into account while creating routes. The effect of wind speed and bearing on flight time is used to optimise the routes and decrease </w:t>
-      </w:r>
-      <w:r>
-        <w:rPr>
-          <w:sz w:val="24"/>
-          <w:szCs w:val="24"/>
-        </w:rPr>
-        <w:t>the total time taken.</w:t>
+        <w:t>Path finding is the final major step in our project. Once the data has been broken into clusters, we can attempt to find a route through the customers in each cluster. Weather data is taken into account while creating routes. The effect of wind speed and bearing on flight time is used to optimise the routes and decrease the total time taken.</w:t>
       </w:r>
     </w:p>
     <w:p>
@@ -2736,52 +2683,38 @@
           <w:sz w:val="24"/>
           <w:szCs w:val="24"/>
         </w:rPr>
-        <w:t xml:space="preserve">First we need to find the distance between two sets of coordinates. </w:t>
-      </w:r>
-      <w:r>
-        <w:rPr>
-          <w:sz w:val="24"/>
-          <w:szCs w:val="24"/>
-        </w:rPr>
-        <w:t>For this we will use the Haversine formula, which calculates the great-circle distance between two latitude longitude pairs. The great-circle is the distance accounting for the curvature of the earth. Use of this formula allows greater accuracy than doing a simple calculation using Pythagoras.</w:t>
-      </w:r>
-    </w:p>
-    <w:p>
-      <w:pPr>
-        <w:pStyle w:val="Normal"/>
-        <w:rPr>
-          <w:sz w:val="24"/>
-          <w:szCs w:val="24"/>
-        </w:rPr>
-      </w:pPr>
-      <w:r>
-        <w:rPr>
-          <w:sz w:val="24"/>
-          <w:szCs w:val="24"/>
-        </w:rPr>
-      </w:r>
-    </w:p>
-    <w:p>
-      <w:pPr>
-        <w:pStyle w:val="Normal"/>
-        <w:rPr>
-          <w:sz w:val="24"/>
-          <w:szCs w:val="24"/>
-        </w:rPr>
-      </w:pPr>
-      <w:r>
-        <w:rPr>
-          <w:sz w:val="24"/>
-          <w:szCs w:val="24"/>
-        </w:rPr>
-        <w:t xml:space="preserve">The next piece of data needed is the bearing between the two locations. There is a formula which gives the us the bearing known as the forward azimuth. As we travel along a great-circle arc, the angle we are travelling at changes slightly. The forward azimuth </w:t>
-      </w:r>
-      <w:r>
-        <w:rPr>
-          <w:sz w:val="24"/>
-          <w:szCs w:val="24"/>
-        </w:rPr>
-        <w:t>is the bearing required when we account for the great-circle arc.</w:t>
+        <w:t>First we need to find the distance between two sets of coordinates. For this we will use the Haversine formula, which calculates the great-circle distance between two latitude longitude pairs. The great-circle is the distance accounting for the curvature of the earth. Use of this formula allows greater accuracy than doing a simple calculation using Pythagoras.</w:t>
+      </w:r>
+    </w:p>
+    <w:p>
+      <w:pPr>
+        <w:pStyle w:val="Normal"/>
+        <w:rPr>
+          <w:sz w:val="24"/>
+          <w:szCs w:val="24"/>
+        </w:rPr>
+      </w:pPr>
+      <w:r>
+        <w:rPr>
+          <w:sz w:val="24"/>
+          <w:szCs w:val="24"/>
+        </w:rPr>
+      </w:r>
+    </w:p>
+    <w:p>
+      <w:pPr>
+        <w:pStyle w:val="Normal"/>
+        <w:rPr>
+          <w:sz w:val="24"/>
+          <w:szCs w:val="24"/>
+        </w:rPr>
+      </w:pPr>
+      <w:r>
+        <w:rPr>
+          <w:sz w:val="24"/>
+          <w:szCs w:val="24"/>
+        </w:rPr>
+        <w:t>The next piece of data needed is the bearing between the two locations. There is a formula which gives the us the bearing known as the forward azimuth. As we travel along a great-circle arc, the angle we are travelling at changes slightly. The forward azimuth is the bearing required when we account for the great-circle arc.</w:t>
       </w:r>
     </w:p>
     <w:p>
@@ -2874,21 +2807,7 @@
           <w:sz w:val="24"/>
           <w:szCs w:val="24"/>
         </w:rPr>
-        <w:t xml:space="preserve">Finally we </w:t>
-      </w:r>
-      <w:r>
-        <w:rPr>
-          <w:sz w:val="24"/>
-          <w:szCs w:val="24"/>
-        </w:rPr>
-        <w:t xml:space="preserve">will </w:t>
-      </w:r>
-      <w:r>
-        <w:rPr>
-          <w:sz w:val="24"/>
-          <w:szCs w:val="24"/>
-        </w:rPr>
-        <w:t>use the great-circle length and E6B corrected flight speed to calculate the time of each leg of the journey. This series of calculations is crucial to optimising the path-finding algorithms in the next stage.</w:t>
+        <w:t>Finally we will use the great-circle length and E6B corrected flight speed to calculate the time of each leg of the journey. This series of calculations is crucial to optimising the path-finding algorithms in the next stage.</w:t>
       </w:r>
     </w:p>
     <w:p>
@@ -2908,12 +2827,12 @@
           <wp:anchor behindDoc="0" distT="0" distB="0" distL="0" distR="0" simplePos="0" locked="0" layoutInCell="1" allowOverlap="1" relativeHeight="5">
             <wp:simplePos x="0" y="0"/>
             <wp:positionH relativeFrom="column">
-              <wp:posOffset>1037590</wp:posOffset>
+              <wp:posOffset>139700</wp:posOffset>
             </wp:positionH>
             <wp:positionV relativeFrom="paragraph">
-              <wp:posOffset>107950</wp:posOffset>
+              <wp:posOffset>67310</wp:posOffset>
             </wp:positionV>
-            <wp:extent cx="3487420" cy="3156585"/>
+            <wp:extent cx="3743960" cy="3388360"/>
             <wp:effectExtent l="0" t="0" r="0" b="0"/>
             <wp:wrapSquare wrapText="largest"/>
             <wp:docPr id="2" name="Image5" descr=""/>
@@ -2938,7 +2857,7 @@
                   <pic:spPr bwMode="auto">
                     <a:xfrm>
                       <a:off x="0" y="0"/>
-                      <a:ext cx="3487420" cy="3156585"/>
+                      <a:ext cx="3743960" cy="3388360"/>
                     </a:xfrm>
                     <a:prstGeom prst="rect">
                       <a:avLst/>
@@ -3174,6 +3093,78 @@
           <w:sz w:val="24"/>
           <w:szCs w:val="24"/>
         </w:rPr>
+      </w:r>
+    </w:p>
+    <w:p>
+      <w:pPr>
+        <w:pStyle w:val="Normal"/>
+        <w:rPr>
+          <w:sz w:val="24"/>
+          <w:szCs w:val="24"/>
+        </w:rPr>
+      </w:pPr>
+      <w:r>
+        <w:rPr>
+          <w:sz w:val="24"/>
+          <w:szCs w:val="24"/>
+        </w:rPr>
+      </w:r>
+    </w:p>
+    <w:p>
+      <w:pPr>
+        <w:pStyle w:val="Normal"/>
+        <w:rPr>
+          <w:sz w:val="24"/>
+          <w:szCs w:val="24"/>
+        </w:rPr>
+      </w:pPr>
+      <w:r>
+        <w:rPr>
+          <w:sz w:val="24"/>
+          <w:szCs w:val="24"/>
+        </w:rPr>
+      </w:r>
+    </w:p>
+    <w:p>
+      <w:pPr>
+        <w:pStyle w:val="Normal"/>
+        <w:rPr>
+          <w:sz w:val="24"/>
+          <w:szCs w:val="24"/>
+        </w:rPr>
+      </w:pPr>
+      <w:r>
+        <w:rPr>
+          <w:sz w:val="24"/>
+          <w:szCs w:val="24"/>
+        </w:rPr>
+      </w:r>
+    </w:p>
+    <w:p>
+      <w:pPr>
+        <w:pStyle w:val="Normal"/>
+        <w:rPr>
+          <w:sz w:val="24"/>
+          <w:szCs w:val="24"/>
+        </w:rPr>
+      </w:pPr>
+      <w:r>
+        <w:rPr>
+          <w:sz w:val="24"/>
+          <w:szCs w:val="24"/>
+        </w:rPr>
+      </w:r>
+    </w:p>
+    <w:p>
+      <w:pPr>
+        <w:pStyle w:val="Normal"/>
+        <w:rPr/>
+      </w:pPr>
+      <w:r>
+        <w:rPr>
+          <w:sz w:val="24"/>
+          <w:szCs w:val="24"/>
+        </w:rPr>
         <w:t>[Calculate flight time per leg]</w:t>
       </w:r>
     </w:p>
@@ -3233,26 +3224,22 @@
           <w:sz w:val="24"/>
           <w:szCs w:val="24"/>
         </w:rPr>
-        <w:t xml:space="preserve">The basic flow of the algorithm is to calculate the time taken to get from the current location to each other location that is unvisited and pick the one with the smallest corresponding time. The process repeats until there are no more unvisited locations, at which point it returns </w:t>
-      </w:r>
-      <w:r>
-        <w:rPr>
-          <w:sz w:val="24"/>
-          <w:szCs w:val="24"/>
-        </w:rPr>
-        <w:t>back to the depot.</w:t>
-      </w:r>
-    </w:p>
-    <w:p>
-      <w:pPr>
-        <w:pStyle w:val="Normal"/>
-        <w:rPr>
-          <w:sz w:val="24"/>
-          <w:szCs w:val="24"/>
-        </w:rPr>
-      </w:pPr>
-      <w:r>
-        <w:rPr/>
+        <w:t>The basic flow of the algorithm is to calculate the time taken to get from the current location to each other location that is unvisited and pick the one with the smallest corresponding time. The process repeats until there are no more unvisited locations, at which point it returns back to the depot.</w:t>
+      </w:r>
+    </w:p>
+    <w:p>
+      <w:pPr>
+        <w:pStyle w:val="Normal"/>
+        <w:rPr>
+          <w:sz w:val="24"/>
+          <w:szCs w:val="24"/>
+        </w:rPr>
+      </w:pPr>
+      <w:r>
+        <w:rPr>
+          <w:sz w:val="24"/>
+          <w:szCs w:val="24"/>
+        </w:rPr>
       </w:r>
     </w:p>
     <w:p>
@@ -3277,19 +3264,25 @@
         </w:rPr>
       </w:pPr>
       <w:r>
-        <w:rPr/>
-      </w:r>
-    </w:p>
-    <w:p>
-      <w:pPr>
-        <w:pStyle w:val="Normal"/>
-        <w:rPr>
-          <w:sz w:val="24"/>
-          <w:szCs w:val="24"/>
-        </w:rPr>
-      </w:pPr>
-      <w:r>
-        <w:rPr/>
+        <w:rPr>
+          <w:sz w:val="24"/>
+          <w:szCs w:val="24"/>
+        </w:rPr>
+      </w:r>
+    </w:p>
+    <w:p>
+      <w:pPr>
+        <w:pStyle w:val="Normal"/>
+        <w:rPr>
+          <w:sz w:val="24"/>
+          <w:szCs w:val="24"/>
+        </w:rPr>
+      </w:pPr>
+      <w:r>
+        <w:rPr>
+          <w:sz w:val="24"/>
+          <w:szCs w:val="24"/>
+        </w:rPr>
         <w:drawing>
           <wp:anchor behindDoc="0" distT="0" distB="0" distL="0" distR="0" simplePos="0" locked="0" layoutInCell="1" allowOverlap="1" relativeHeight="8">
             <wp:simplePos x="0" y="0"/>
@@ -3346,70 +3339,85 @@
         </w:rPr>
       </w:pPr>
       <w:r>
-        <w:rPr/>
-      </w:r>
-    </w:p>
-    <w:p>
-      <w:pPr>
-        <w:pStyle w:val="Normal"/>
-        <w:rPr>
-          <w:sz w:val="24"/>
-          <w:szCs w:val="24"/>
-        </w:rPr>
-      </w:pPr>
-      <w:r>
-        <w:rPr/>
-      </w:r>
-    </w:p>
-    <w:p>
-      <w:pPr>
-        <w:pStyle w:val="Normal"/>
-        <w:rPr>
-          <w:sz w:val="24"/>
-          <w:szCs w:val="24"/>
-        </w:rPr>
-      </w:pPr>
-      <w:r>
-        <w:rPr/>
-      </w:r>
-    </w:p>
-    <w:p>
-      <w:pPr>
-        <w:pStyle w:val="Normal"/>
-        <w:rPr>
-          <w:sz w:val="24"/>
-          <w:szCs w:val="24"/>
-        </w:rPr>
-      </w:pPr>
-      <w:r>
-        <w:rPr>
-          <w:sz w:val="24"/>
-          <w:szCs w:val="24"/>
-        </w:rPr>
-      </w:r>
-    </w:p>
-    <w:p>
-      <w:pPr>
-        <w:pStyle w:val="Normal"/>
-        <w:rPr>
-          <w:sz w:val="28"/>
-          <w:szCs w:val="28"/>
-        </w:rPr>
-      </w:pPr>
-      <w:r>
-        <w:rPr/>
-      </w:r>
-    </w:p>
-    <w:p>
-      <w:pPr>
-        <w:pStyle w:val="Normal"/>
-        <w:rPr>
-          <w:sz w:val="28"/>
-          <w:szCs w:val="28"/>
-        </w:rPr>
-      </w:pPr>
-      <w:r>
-        <w:rPr/>
+        <w:rPr>
+          <w:sz w:val="24"/>
+          <w:szCs w:val="24"/>
+        </w:rPr>
+      </w:r>
+    </w:p>
+    <w:p>
+      <w:pPr>
+        <w:pStyle w:val="Normal"/>
+        <w:rPr>
+          <w:sz w:val="24"/>
+          <w:szCs w:val="24"/>
+        </w:rPr>
+      </w:pPr>
+      <w:r>
+        <w:rPr>
+          <w:sz w:val="24"/>
+          <w:szCs w:val="24"/>
+        </w:rPr>
+      </w:r>
+    </w:p>
+    <w:p>
+      <w:pPr>
+        <w:pStyle w:val="Normal"/>
+        <w:rPr>
+          <w:sz w:val="24"/>
+          <w:szCs w:val="24"/>
+        </w:rPr>
+      </w:pPr>
+      <w:r>
+        <w:rPr>
+          <w:sz w:val="24"/>
+          <w:szCs w:val="24"/>
+        </w:rPr>
+      </w:r>
+    </w:p>
+    <w:p>
+      <w:pPr>
+        <w:pStyle w:val="Normal"/>
+        <w:rPr>
+          <w:sz w:val="24"/>
+          <w:szCs w:val="24"/>
+        </w:rPr>
+      </w:pPr>
+      <w:r>
+        <w:rPr>
+          <w:sz w:val="24"/>
+          <w:szCs w:val="24"/>
+        </w:rPr>
+      </w:r>
+    </w:p>
+    <w:p>
+      <w:pPr>
+        <w:pStyle w:val="Normal"/>
+        <w:rPr>
+          <w:sz w:val="28"/>
+          <w:szCs w:val="28"/>
+        </w:rPr>
+      </w:pPr>
+      <w:r>
+        <w:rPr>
+          <w:sz w:val="28"/>
+          <w:szCs w:val="28"/>
+        </w:rPr>
+      </w:r>
+    </w:p>
+    <w:p>
+      <w:pPr>
+        <w:pStyle w:val="Normal"/>
+        <w:rPr>
+          <w:sz w:val="28"/>
+          <w:szCs w:val="28"/>
+        </w:rPr>
+      </w:pPr>
+      <w:r>
+        <w:rPr>
+          <w:sz w:val="28"/>
+          <w:szCs w:val="28"/>
+        </w:rPr>
       </w:r>
     </w:p>
     <w:p>
@@ -3465,7 +3473,10 @@
         </w:rPr>
       </w:pPr>
       <w:r>
-        <w:rPr/>
+        <w:rPr>
+          <w:sz w:val="24"/>
+          <w:szCs w:val="24"/>
+        </w:rPr>
       </w:r>
     </w:p>
     <w:p>
@@ -3925,7 +3936,10 @@
         </w:rPr>
       </w:pPr>
       <w:r>
-        <w:rPr/>
+        <w:rPr>
+          <w:sz w:val="28"/>
+          <w:szCs w:val="28"/>
+        </w:rPr>
       </w:r>
     </w:p>
     <w:p>
@@ -3966,26 +3980,22 @@
           <w:sz w:val="24"/>
           <w:szCs w:val="24"/>
         </w:rPr>
-        <w:t xml:space="preserve">The database </w:t>
-      </w:r>
-      <w:r>
-        <w:rPr>
-          <w:sz w:val="24"/>
-          <w:szCs w:val="24"/>
-        </w:rPr>
-        <w:t xml:space="preserve">should be simple. One table will be required which will outline customers alongside their coordinates and details of their order, such as item name and order time. </w:t>
-      </w:r>
-    </w:p>
-    <w:p>
-      <w:pPr>
-        <w:pStyle w:val="Normal"/>
-        <w:rPr>
-          <w:sz w:val="24"/>
-          <w:szCs w:val="24"/>
-        </w:rPr>
-      </w:pPr>
-      <w:r>
-        <w:rPr/>
+        <w:t xml:space="preserve">The database should be simple. One table will be required which will outline customers alongside their coordinates and details of their order, such as item name and order time. </w:t>
+      </w:r>
+    </w:p>
+    <w:p>
+      <w:pPr>
+        <w:pStyle w:val="Normal"/>
+        <w:rPr>
+          <w:sz w:val="24"/>
+          <w:szCs w:val="24"/>
+        </w:rPr>
+      </w:pPr>
+      <w:r>
+        <w:rPr>
+          <w:sz w:val="24"/>
+          <w:szCs w:val="24"/>
+        </w:rPr>
       </w:r>
     </w:p>
     <w:p>
@@ -4010,7 +4020,10 @@
         </w:rPr>
       </w:pPr>
       <w:r>
-        <w:rPr/>
+        <w:rPr>
+          <w:sz w:val="24"/>
+          <w:szCs w:val="24"/>
+        </w:rPr>
       </w:r>
     </w:p>
     <w:tbl>
@@ -4026,7 +4039,7 @@
         </w:tblBorders>
         <w:tblCellMar>
           <w:top w:w="55" w:type="dxa"/>
-          <w:left w:w="54" w:type="dxa"/>
+          <w:left w:w="53" w:type="dxa"/>
           <w:bottom w:w="55" w:type="dxa"/>
           <w:right w:w="55" w:type="dxa"/>
         </w:tblCellMar>
@@ -4034,9 +4047,9 @@
       <w:tblGrid>
         <w:gridCol w:w="1927"/>
         <w:gridCol w:w="1928"/>
-        <w:gridCol w:w="1927"/>
+        <w:gridCol w:w="1925"/>
         <w:gridCol w:w="1928"/>
-        <w:gridCol w:w="1928"/>
+        <w:gridCol w:w="1930"/>
       </w:tblGrid>
       <w:tr>
         <w:trPr/>
@@ -4100,7 +4113,7 @@
         </w:tc>
         <w:tc>
           <w:tcPr>
-            <w:tcW w:w="1927" w:type="dxa"/>
+            <w:tcW w:w="1925" w:type="dxa"/>
             <w:tcBorders>
               <w:top w:val="single" w:sz="2" w:space="0" w:color="000000"/>
               <w:left w:val="single" w:sz="2" w:space="0" w:color="000000"/>
@@ -4158,7 +4171,7 @@
         </w:tc>
         <w:tc>
           <w:tcPr>
-            <w:tcW w:w="1928" w:type="dxa"/>
+            <w:tcW w:w="1930" w:type="dxa"/>
             <w:tcBorders>
               <w:top w:val="single" w:sz="2" w:space="0" w:color="000000"/>
               <w:left w:val="single" w:sz="2" w:space="0" w:color="000000"/>
@@ -4194,6 +4207,7 @@
           <w:tcPr>
             <w:tcW w:w="1927" w:type="dxa"/>
             <w:tcBorders>
+              <w:top w:val="single" w:sz="2" w:space="0" w:color="000000"/>
               <w:left w:val="single" w:sz="2" w:space="0" w:color="000000"/>
               <w:bottom w:val="single" w:sz="2" w:space="0" w:color="000000"/>
               <w:insideH w:val="single" w:sz="2" w:space="0" w:color="000000"/>
@@ -4215,6 +4229,7 @@
           <w:tcPr>
             <w:tcW w:w="1928" w:type="dxa"/>
             <w:tcBorders>
+              <w:top w:val="single" w:sz="2" w:space="0" w:color="000000"/>
               <w:left w:val="single" w:sz="2" w:space="0" w:color="000000"/>
               <w:bottom w:val="single" w:sz="2" w:space="0" w:color="000000"/>
               <w:insideH w:val="single" w:sz="2" w:space="0" w:color="000000"/>
@@ -4234,8 +4249,9 @@
         </w:tc>
         <w:tc>
           <w:tcPr>
-            <w:tcW w:w="1927" w:type="dxa"/>
+            <w:tcW w:w="1925" w:type="dxa"/>
             <w:tcBorders>
+              <w:top w:val="single" w:sz="2" w:space="0" w:color="000000"/>
               <w:left w:val="single" w:sz="2" w:space="0" w:color="000000"/>
               <w:bottom w:val="single" w:sz="2" w:space="0" w:color="000000"/>
               <w:insideH w:val="single" w:sz="2" w:space="0" w:color="000000"/>
@@ -4257,6 +4273,7 @@
           <w:tcPr>
             <w:tcW w:w="1928" w:type="dxa"/>
             <w:tcBorders>
+              <w:top w:val="single" w:sz="2" w:space="0" w:color="000000"/>
               <w:left w:val="single" w:sz="2" w:space="0" w:color="000000"/>
               <w:bottom w:val="single" w:sz="2" w:space="0" w:color="000000"/>
               <w:insideH w:val="single" w:sz="2" w:space="0" w:color="000000"/>
@@ -4276,8 +4293,9 @@
         </w:tc>
         <w:tc>
           <w:tcPr>
-            <w:tcW w:w="1928" w:type="dxa"/>
+            <w:tcW w:w="1930" w:type="dxa"/>
             <w:tcBorders>
+              <w:top w:val="single" w:sz="2" w:space="0" w:color="000000"/>
               <w:left w:val="single" w:sz="2" w:space="0" w:color="000000"/>
               <w:bottom w:val="single" w:sz="2" w:space="0" w:color="000000"/>
               <w:right w:val="single" w:sz="2" w:space="0" w:color="000000"/>
@@ -4321,7 +4339,10 @@
         </w:rPr>
       </w:pPr>
       <w:r>
-        <w:rPr/>
+        <w:rPr>
+          <w:sz w:val="24"/>
+          <w:szCs w:val="24"/>
+        </w:rPr>
       </w:r>
     </w:p>
     <w:p>
@@ -4472,60 +4493,35 @@
           <w:sz w:val="24"/>
           <w:szCs w:val="24"/>
         </w:rPr>
-        <w:t>These components are brought together to create a simple program which is able to take user input of customer locations, parameters of number of drones and flight time/speed, as well as which path finding algorithm they would like. Once the program i</w:t>
-      </w:r>
-      <w:r>
-        <w:rPr>
-          <w:sz w:val="24"/>
-          <w:szCs w:val="24"/>
-        </w:rPr>
-        <w:t>s</w:t>
-      </w:r>
-      <w:r>
-        <w:rPr>
-          <w:sz w:val="24"/>
-          <w:szCs w:val="24"/>
-        </w:rPr>
-        <w:t xml:space="preserve"> run, it follows a simple workflow to solve the problem and display the resulting clusters and routes </w:t>
-      </w:r>
-      <w:r>
-        <w:rPr>
-          <w:sz w:val="24"/>
-          <w:szCs w:val="24"/>
-        </w:rPr>
-        <w:t>to the user.</w:t>
-      </w:r>
-    </w:p>
-    <w:p>
-      <w:pPr>
-        <w:pStyle w:val="Normal"/>
-        <w:rPr>
-          <w:sz w:val="24"/>
-          <w:szCs w:val="24"/>
-        </w:rPr>
-      </w:pPr>
-      <w:r>
-        <w:rPr/>
-      </w:r>
-    </w:p>
-    <w:p>
-      <w:pPr>
-        <w:pStyle w:val="Normal"/>
-        <w:rPr/>
-      </w:pPr>
-      <w:r>
-        <w:rPr>
-          <w:sz w:val="24"/>
-          <w:szCs w:val="24"/>
-        </w:rPr>
-        <w:t>T</w:t>
-      </w:r>
-      <w:r>
-        <w:rPr>
-          <w:sz w:val="24"/>
-          <w:szCs w:val="24"/>
-        </w:rPr>
-        <w:t>he workflow of the main program functionality is shown in figure x.</w:t>
+        <w:t>These components are brought together to create a simple program which is able to take user input of customer locations, parameters of number of drones and flight time/speed, as well as which path finding algorithm they would like. Once the program is run, it follows a simple workflow to solve the problem and display the resulting clusters and routes to the user.</w:t>
+      </w:r>
+    </w:p>
+    <w:p>
+      <w:pPr>
+        <w:pStyle w:val="Normal"/>
+        <w:rPr>
+          <w:sz w:val="24"/>
+          <w:szCs w:val="24"/>
+        </w:rPr>
+      </w:pPr>
+      <w:r>
+        <w:rPr>
+          <w:sz w:val="24"/>
+          <w:szCs w:val="24"/>
+        </w:rPr>
+      </w:r>
+    </w:p>
+    <w:p>
+      <w:pPr>
+        <w:pStyle w:val="Normal"/>
+        <w:rPr/>
+      </w:pPr>
+      <w:r>
+        <w:rPr>
+          <w:sz w:val="24"/>
+          <w:szCs w:val="24"/>
+        </w:rPr>
+        <w:t>The workflow of the main program functionality is shown in figure x.</w:t>
       </w:r>
     </w:p>
     <w:p>
@@ -4914,14 +4910,7 @@
           <w:sz w:val="24"/>
           <w:szCs w:val="24"/>
         </w:rPr>
-        <w:t xml:space="preserve">The GUI was implemented using the PyQt5 library </w:t>
-      </w:r>
-      <w:r>
-        <w:rPr>
-          <w:sz w:val="24"/>
-          <w:szCs w:val="24"/>
-        </w:rPr>
-        <w:t xml:space="preserve">created by Riverbank Computing Limited: </w:t>
+        <w:t xml:space="preserve">The GUI was implemented using the PyQt5 library created by Riverbank Computing Limited: </w:t>
       </w:r>
       <w:hyperlink r:id="rId8">
         <w:r>
@@ -4943,67 +4932,38 @@
         </w:rPr>
       </w:pPr>
       <w:r>
-        <w:rPr/>
-      </w:r>
-    </w:p>
-    <w:p>
-      <w:pPr>
-        <w:pStyle w:val="Normal"/>
-        <w:rPr/>
-      </w:pPr>
-      <w:r>
-        <w:rPr>
-          <w:sz w:val="24"/>
-          <w:szCs w:val="24"/>
-        </w:rPr>
-        <w:t>Th</w:t>
-      </w:r>
-      <w:r>
-        <w:rPr>
-          <w:sz w:val="24"/>
-          <w:szCs w:val="24"/>
-        </w:rPr>
-        <w:t>e</w:t>
-      </w:r>
-      <w:r>
-        <w:rPr>
-          <w:sz w:val="24"/>
-          <w:szCs w:val="24"/>
-        </w:rPr>
-        <w:t xml:space="preserve"> is library was selected due to it’s ease of use and </w:t>
-      </w:r>
-      <w:r>
-        <w:rPr>
-          <w:sz w:val="24"/>
-          <w:szCs w:val="24"/>
-        </w:rPr>
-        <w:t>extensive</w:t>
-      </w:r>
-      <w:r>
-        <w:rPr>
-          <w:sz w:val="24"/>
-          <w:szCs w:val="24"/>
-        </w:rPr>
-        <w:t xml:space="preserve"> documentation. It allows </w:t>
-      </w:r>
-      <w:r>
-        <w:rPr>
-          <w:sz w:val="24"/>
-          <w:szCs w:val="24"/>
-        </w:rPr>
-        <w:t>complete control over the layout of the GUI and has many ‘widgets’ available with just a few lines of code, such as buttons, drop-down boxes and embedded HTML.</w:t>
-      </w:r>
-    </w:p>
-    <w:p>
-      <w:pPr>
-        <w:pStyle w:val="Normal"/>
-        <w:rPr>
-          <w:sz w:val="24"/>
-          <w:szCs w:val="24"/>
-        </w:rPr>
-      </w:pPr>
-      <w:r>
-        <w:rPr/>
+        <w:rPr>
+          <w:sz w:val="24"/>
+          <w:szCs w:val="24"/>
+        </w:rPr>
+      </w:r>
+    </w:p>
+    <w:p>
+      <w:pPr>
+        <w:pStyle w:val="Normal"/>
+        <w:rPr/>
+      </w:pPr>
+      <w:r>
+        <w:rPr>
+          <w:sz w:val="24"/>
+          <w:szCs w:val="24"/>
+        </w:rPr>
+        <w:t>The is library was selected due to it’s ease of use and extensive documentation. It allows complete control over the layout of the GUI and has many ‘widgets’ available with just a few lines of code, such as buttons, drop-down boxes and embedded HTML.</w:t>
+      </w:r>
+    </w:p>
+    <w:p>
+      <w:pPr>
+        <w:pStyle w:val="Normal"/>
+        <w:rPr>
+          <w:sz w:val="24"/>
+          <w:szCs w:val="24"/>
+        </w:rPr>
+      </w:pPr>
+      <w:r>
+        <w:rPr>
+          <w:sz w:val="24"/>
+          <w:szCs w:val="24"/>
+        </w:rPr>
       </w:r>
     </w:p>
     <w:p>
@@ -5028,42 +4988,41 @@
         </w:rPr>
       </w:pPr>
       <w:r>
-        <w:rPr/>
-      </w:r>
-    </w:p>
-    <w:p>
-      <w:pPr>
-        <w:pStyle w:val="Normal"/>
-        <w:rPr>
-          <w:sz w:val="24"/>
-          <w:szCs w:val="24"/>
-        </w:rPr>
-      </w:pPr>
-      <w:r>
-        <w:rPr>
-          <w:sz w:val="24"/>
-          <w:szCs w:val="24"/>
-        </w:rPr>
-        <w:t>F</w:t>
-      </w:r>
-      <w:r>
-        <w:rPr>
-          <w:sz w:val="24"/>
-          <w:szCs w:val="24"/>
-        </w:rPr>
-        <w:t>igure x shows the implemented GUI. It follows the intended design, with the only changes being to the size of buttons on the right hand side of the interface.</w:t>
-      </w:r>
-    </w:p>
-    <w:p>
-      <w:pPr>
-        <w:pStyle w:val="Normal"/>
-        <w:rPr>
-          <w:sz w:val="24"/>
-          <w:szCs w:val="24"/>
-        </w:rPr>
-      </w:pPr>
-      <w:r>
-        <w:rPr/>
+        <w:rPr>
+          <w:sz w:val="24"/>
+          <w:szCs w:val="24"/>
+        </w:rPr>
+      </w:r>
+    </w:p>
+    <w:p>
+      <w:pPr>
+        <w:pStyle w:val="Normal"/>
+        <w:rPr>
+          <w:sz w:val="24"/>
+          <w:szCs w:val="24"/>
+        </w:rPr>
+      </w:pPr>
+      <w:r>
+        <w:rPr>
+          <w:sz w:val="24"/>
+          <w:szCs w:val="24"/>
+        </w:rPr>
+        <w:t>Figure x shows the implemented GUI. It follows the intended design, with the only changes being to the size of buttons on the right hand side of the interface.</w:t>
+      </w:r>
+    </w:p>
+    <w:p>
+      <w:pPr>
+        <w:pStyle w:val="Normal"/>
+        <w:rPr>
+          <w:sz w:val="24"/>
+          <w:szCs w:val="24"/>
+        </w:rPr>
+      </w:pPr>
+      <w:r>
+        <w:rPr>
+          <w:sz w:val="24"/>
+          <w:szCs w:val="24"/>
+        </w:rPr>
         <w:drawing>
           <wp:anchor behindDoc="0" distT="0" distB="0" distL="0" distR="0" simplePos="0" locked="0" layoutInCell="1" allowOverlap="1" relativeHeight="6">
             <wp:simplePos x="0" y="0"/>
@@ -5120,175 +5079,220 @@
         </w:rPr>
       </w:pPr>
       <w:r>
-        <w:rPr/>
-      </w:r>
-    </w:p>
-    <w:p>
-      <w:pPr>
-        <w:pStyle w:val="Normal"/>
-        <w:rPr>
-          <w:sz w:val="24"/>
-          <w:szCs w:val="24"/>
-        </w:rPr>
-      </w:pPr>
-      <w:r>
-        <w:rPr/>
-      </w:r>
-    </w:p>
-    <w:p>
-      <w:pPr>
-        <w:pStyle w:val="Normal"/>
-        <w:rPr>
-          <w:sz w:val="24"/>
-          <w:szCs w:val="24"/>
-        </w:rPr>
-      </w:pPr>
-      <w:r>
-        <w:rPr/>
-      </w:r>
-    </w:p>
-    <w:p>
-      <w:pPr>
-        <w:pStyle w:val="Normal"/>
-        <w:rPr>
-          <w:sz w:val="24"/>
-          <w:szCs w:val="24"/>
-        </w:rPr>
-      </w:pPr>
-      <w:r>
-        <w:rPr/>
-      </w:r>
-    </w:p>
-    <w:p>
-      <w:pPr>
-        <w:pStyle w:val="Normal"/>
-        <w:rPr>
-          <w:sz w:val="24"/>
-          <w:szCs w:val="24"/>
-        </w:rPr>
-      </w:pPr>
-      <w:r>
-        <w:rPr/>
-      </w:r>
-    </w:p>
-    <w:p>
-      <w:pPr>
-        <w:pStyle w:val="Normal"/>
-        <w:rPr>
-          <w:sz w:val="24"/>
-          <w:szCs w:val="24"/>
-        </w:rPr>
-      </w:pPr>
-      <w:r>
-        <w:rPr/>
-      </w:r>
-    </w:p>
-    <w:p>
-      <w:pPr>
-        <w:pStyle w:val="Normal"/>
-        <w:rPr>
-          <w:sz w:val="24"/>
-          <w:szCs w:val="24"/>
-        </w:rPr>
-      </w:pPr>
-      <w:r>
-        <w:rPr/>
-      </w:r>
-    </w:p>
-    <w:p>
-      <w:pPr>
-        <w:pStyle w:val="Normal"/>
-        <w:rPr>
-          <w:sz w:val="24"/>
-          <w:szCs w:val="24"/>
-        </w:rPr>
-      </w:pPr>
-      <w:r>
-        <w:rPr/>
-      </w:r>
-    </w:p>
-    <w:p>
-      <w:pPr>
-        <w:pStyle w:val="Normal"/>
-        <w:rPr>
-          <w:sz w:val="24"/>
-          <w:szCs w:val="24"/>
-        </w:rPr>
-      </w:pPr>
-      <w:r>
-        <w:rPr/>
-      </w:r>
-    </w:p>
-    <w:p>
-      <w:pPr>
-        <w:pStyle w:val="Normal"/>
-        <w:rPr>
-          <w:sz w:val="24"/>
-          <w:szCs w:val="24"/>
-        </w:rPr>
-      </w:pPr>
-      <w:r>
-        <w:rPr/>
-      </w:r>
-    </w:p>
-    <w:p>
-      <w:pPr>
-        <w:pStyle w:val="Normal"/>
-        <w:rPr>
-          <w:sz w:val="24"/>
-          <w:szCs w:val="24"/>
-        </w:rPr>
-      </w:pPr>
-      <w:r>
-        <w:rPr/>
-      </w:r>
-    </w:p>
-    <w:p>
-      <w:pPr>
-        <w:pStyle w:val="Normal"/>
-        <w:rPr>
-          <w:sz w:val="24"/>
-          <w:szCs w:val="24"/>
-        </w:rPr>
-      </w:pPr>
-      <w:r>
-        <w:rPr/>
-      </w:r>
-    </w:p>
-    <w:p>
-      <w:pPr>
-        <w:pStyle w:val="Normal"/>
-        <w:rPr>
-          <w:sz w:val="24"/>
-          <w:szCs w:val="24"/>
-        </w:rPr>
-      </w:pPr>
-      <w:r>
-        <w:rPr/>
-      </w:r>
-    </w:p>
-    <w:p>
-      <w:pPr>
-        <w:pStyle w:val="Normal"/>
-        <w:rPr>
-          <w:sz w:val="24"/>
-          <w:szCs w:val="24"/>
-        </w:rPr>
-      </w:pPr>
-      <w:r>
-        <w:rPr/>
-      </w:r>
-    </w:p>
-    <w:p>
-      <w:pPr>
-        <w:pStyle w:val="Normal"/>
-        <w:rPr>
-          <w:sz w:val="24"/>
-          <w:szCs w:val="24"/>
-        </w:rPr>
-      </w:pPr>
-      <w:r>
-        <w:rPr/>
+        <w:rPr>
+          <w:sz w:val="24"/>
+          <w:szCs w:val="24"/>
+        </w:rPr>
+      </w:r>
+    </w:p>
+    <w:p>
+      <w:pPr>
+        <w:pStyle w:val="Normal"/>
+        <w:rPr>
+          <w:sz w:val="24"/>
+          <w:szCs w:val="24"/>
+        </w:rPr>
+      </w:pPr>
+      <w:r>
+        <w:rPr>
+          <w:sz w:val="24"/>
+          <w:szCs w:val="24"/>
+        </w:rPr>
+      </w:r>
+    </w:p>
+    <w:p>
+      <w:pPr>
+        <w:pStyle w:val="Normal"/>
+        <w:rPr>
+          <w:sz w:val="24"/>
+          <w:szCs w:val="24"/>
+        </w:rPr>
+      </w:pPr>
+      <w:r>
+        <w:rPr>
+          <w:sz w:val="24"/>
+          <w:szCs w:val="24"/>
+        </w:rPr>
+      </w:r>
+    </w:p>
+    <w:p>
+      <w:pPr>
+        <w:pStyle w:val="Normal"/>
+        <w:rPr>
+          <w:sz w:val="24"/>
+          <w:szCs w:val="24"/>
+        </w:rPr>
+      </w:pPr>
+      <w:r>
+        <w:rPr>
+          <w:sz w:val="24"/>
+          <w:szCs w:val="24"/>
+        </w:rPr>
+      </w:r>
+    </w:p>
+    <w:p>
+      <w:pPr>
+        <w:pStyle w:val="Normal"/>
+        <w:rPr>
+          <w:sz w:val="24"/>
+          <w:szCs w:val="24"/>
+        </w:rPr>
+      </w:pPr>
+      <w:r>
+        <w:rPr>
+          <w:sz w:val="24"/>
+          <w:szCs w:val="24"/>
+        </w:rPr>
+      </w:r>
+    </w:p>
+    <w:p>
+      <w:pPr>
+        <w:pStyle w:val="Normal"/>
+        <w:rPr>
+          <w:sz w:val="24"/>
+          <w:szCs w:val="24"/>
+        </w:rPr>
+      </w:pPr>
+      <w:r>
+        <w:rPr>
+          <w:sz w:val="24"/>
+          <w:szCs w:val="24"/>
+        </w:rPr>
+      </w:r>
+    </w:p>
+    <w:p>
+      <w:pPr>
+        <w:pStyle w:val="Normal"/>
+        <w:rPr>
+          <w:sz w:val="24"/>
+          <w:szCs w:val="24"/>
+        </w:rPr>
+      </w:pPr>
+      <w:r>
+        <w:rPr>
+          <w:sz w:val="24"/>
+          <w:szCs w:val="24"/>
+        </w:rPr>
+      </w:r>
+    </w:p>
+    <w:p>
+      <w:pPr>
+        <w:pStyle w:val="Normal"/>
+        <w:rPr>
+          <w:sz w:val="24"/>
+          <w:szCs w:val="24"/>
+        </w:rPr>
+      </w:pPr>
+      <w:r>
+        <w:rPr>
+          <w:sz w:val="24"/>
+          <w:szCs w:val="24"/>
+        </w:rPr>
+      </w:r>
+    </w:p>
+    <w:p>
+      <w:pPr>
+        <w:pStyle w:val="Normal"/>
+        <w:rPr>
+          <w:sz w:val="24"/>
+          <w:szCs w:val="24"/>
+        </w:rPr>
+      </w:pPr>
+      <w:r>
+        <w:rPr>
+          <w:sz w:val="24"/>
+          <w:szCs w:val="24"/>
+        </w:rPr>
+      </w:r>
+    </w:p>
+    <w:p>
+      <w:pPr>
+        <w:pStyle w:val="Normal"/>
+        <w:rPr>
+          <w:sz w:val="24"/>
+          <w:szCs w:val="24"/>
+        </w:rPr>
+      </w:pPr>
+      <w:r>
+        <w:rPr>
+          <w:sz w:val="24"/>
+          <w:szCs w:val="24"/>
+        </w:rPr>
+      </w:r>
+    </w:p>
+    <w:p>
+      <w:pPr>
+        <w:pStyle w:val="Normal"/>
+        <w:rPr>
+          <w:sz w:val="24"/>
+          <w:szCs w:val="24"/>
+        </w:rPr>
+      </w:pPr>
+      <w:r>
+        <w:rPr>
+          <w:sz w:val="24"/>
+          <w:szCs w:val="24"/>
+        </w:rPr>
+      </w:r>
+    </w:p>
+    <w:p>
+      <w:pPr>
+        <w:pStyle w:val="Normal"/>
+        <w:rPr>
+          <w:sz w:val="24"/>
+          <w:szCs w:val="24"/>
+        </w:rPr>
+      </w:pPr>
+      <w:r>
+        <w:rPr>
+          <w:sz w:val="24"/>
+          <w:szCs w:val="24"/>
+        </w:rPr>
+      </w:r>
+    </w:p>
+    <w:p>
+      <w:pPr>
+        <w:pStyle w:val="Normal"/>
+        <w:rPr>
+          <w:sz w:val="24"/>
+          <w:szCs w:val="24"/>
+        </w:rPr>
+      </w:pPr>
+      <w:r>
+        <w:rPr>
+          <w:sz w:val="24"/>
+          <w:szCs w:val="24"/>
+        </w:rPr>
+      </w:r>
+    </w:p>
+    <w:p>
+      <w:pPr>
+        <w:pStyle w:val="Normal"/>
+        <w:rPr>
+          <w:sz w:val="24"/>
+          <w:szCs w:val="24"/>
+        </w:rPr>
+      </w:pPr>
+      <w:r>
+        <w:rPr>
+          <w:sz w:val="24"/>
+          <w:szCs w:val="24"/>
+        </w:rPr>
+      </w:r>
+    </w:p>
+    <w:p>
+      <w:pPr>
+        <w:pStyle w:val="Normal"/>
+        <w:rPr>
+          <w:sz w:val="24"/>
+          <w:szCs w:val="24"/>
+        </w:rPr>
+      </w:pPr>
+      <w:r>
+        <w:rPr>
+          <w:sz w:val="24"/>
+          <w:szCs w:val="24"/>
+        </w:rPr>
       </w:r>
     </w:p>
     <w:p>
@@ -5313,7 +5317,10 @@
         </w:rPr>
       </w:pPr>
       <w:r>
-        <w:rPr/>
+        <w:rPr>
+          <w:sz w:val="24"/>
+          <w:szCs w:val="24"/>
+        </w:rPr>
       </w:r>
     </w:p>
     <w:p>
@@ -5354,21 +5361,7 @@
           <w:sz w:val="24"/>
           <w:szCs w:val="24"/>
         </w:rPr>
-        <w:t xml:space="preserve">Two clustering algorithms have been implemented, and are available to select through the GUI from a </w:t>
-      </w:r>
-      <w:r>
-        <w:rPr>
-          <w:sz w:val="24"/>
-          <w:szCs w:val="24"/>
-        </w:rPr>
-        <w:t>drop-down</w:t>
-      </w:r>
-      <w:r>
-        <w:rPr>
-          <w:sz w:val="24"/>
-          <w:szCs w:val="24"/>
-        </w:rPr>
-        <w:t xml:space="preserve"> box.</w:t>
+        <w:t>Two clustering algorithms have been implemented, and are available to select through the GUI from a drop-down box.</w:t>
       </w:r>
     </w:p>
     <w:p>
@@ -5424,42 +5417,7 @@
           <w:sz w:val="24"/>
           <w:szCs w:val="24"/>
         </w:rPr>
-        <w:t>Early on during the design and implementation of the project I believe</w:t>
-      </w:r>
-      <w:r>
-        <w:rPr>
-          <w:sz w:val="24"/>
-          <w:szCs w:val="24"/>
-        </w:rPr>
-        <w:t>d</w:t>
-      </w:r>
-      <w:r>
-        <w:rPr>
-          <w:sz w:val="24"/>
-          <w:szCs w:val="24"/>
-        </w:rPr>
-        <w:t xml:space="preserve"> that this algorithm would be the most appropriate </w:t>
-      </w:r>
-      <w:r>
-        <w:rPr>
-          <w:sz w:val="24"/>
-          <w:szCs w:val="24"/>
-        </w:rPr>
-        <w:t>for</w:t>
-      </w:r>
-      <w:r>
-        <w:rPr>
-          <w:sz w:val="24"/>
-          <w:szCs w:val="24"/>
-        </w:rPr>
-        <w:t xml:space="preserve"> clustering. It is different from other algorithms in that it does not take a user input of the desired number of clusters. The algorithm creates however many clusters are necessary depending on some other parameters such as how similar they should be to one another. During testing it was realised that this algorithm wasn’t appropriate for the project, </w:t>
-      </w:r>
-      <w:r>
-        <w:rPr>
-          <w:sz w:val="24"/>
-          <w:szCs w:val="24"/>
-        </w:rPr>
-        <w:t>and as the option to select it has since been removed.</w:t>
+        <w:t>Early on during the design and implementation of the project I believed that this algorithm would be the most appropriate for clustering. It is different from other algorithms in that it does not take a user input of the desired number of clusters. The algorithm creates however many clusters are necessary depending on some other parameters such as how similar they should be to one another. During testing it was realised that this algorithm wasn’t appropriate for the project, and as the option to select it has since been removed.</w:t>
       </w:r>
     </w:p>
     <w:p>
@@ -5517,26 +5475,22 @@
           <w:sz w:val="24"/>
           <w:szCs w:val="24"/>
         </w:rPr>
-        <w:t xml:space="preserve">This library contains a range of algorithms for various machine learning tasks </w:t>
-      </w:r>
-      <w:r>
-        <w:rPr>
-          <w:sz w:val="24"/>
-          <w:szCs w:val="24"/>
-        </w:rPr>
-        <w:t>and is freely available.</w:t>
-      </w:r>
-    </w:p>
-    <w:p>
-      <w:pPr>
-        <w:pStyle w:val="Normal"/>
-        <w:rPr>
-          <w:sz w:val="24"/>
-          <w:szCs w:val="24"/>
-        </w:rPr>
-      </w:pPr>
-      <w:r>
-        <w:rPr/>
+        <w:t>This library contains a range of algorithms for various machine learning tasks and is freely available.</w:t>
+      </w:r>
+    </w:p>
+    <w:p>
+      <w:pPr>
+        <w:pStyle w:val="Normal"/>
+        <w:rPr>
+          <w:sz w:val="24"/>
+          <w:szCs w:val="24"/>
+        </w:rPr>
+      </w:pPr>
+      <w:r>
+        <w:rPr>
+          <w:sz w:val="24"/>
+          <w:szCs w:val="24"/>
+        </w:rPr>
       </w:r>
     </w:p>
     <w:p>
@@ -5577,26 +5531,22 @@
           <w:sz w:val="24"/>
           <w:szCs w:val="24"/>
         </w:rPr>
-        <w:t xml:space="preserve">kMeans was the second clustering algorithm implemented. It has been discovered to be more practical for this project, as users are likely to know how many drones they have/wish to have. The number of drones is taken as an input from the GUI. This number of clusters are then created, </w:t>
-      </w:r>
-      <w:r>
-        <w:rPr>
-          <w:sz w:val="24"/>
-          <w:szCs w:val="24"/>
-        </w:rPr>
-        <w:t>with customers being grouped by proximity to one another.</w:t>
-      </w:r>
-    </w:p>
-    <w:p>
-      <w:pPr>
-        <w:pStyle w:val="Normal"/>
-        <w:rPr>
-          <w:sz w:val="24"/>
-          <w:szCs w:val="24"/>
-        </w:rPr>
-      </w:pPr>
-      <w:r>
-        <w:rPr/>
+        <w:t>kMeans was the second clustering algorithm implemented. It has been discovered to be more practical for this project, as users are likely to know how many drones they have/wish to have. The number of drones is taken as an input from the GUI. This number of clusters are then created, with customers being grouped by proximity to one another.</w:t>
+      </w:r>
+    </w:p>
+    <w:p>
+      <w:pPr>
+        <w:pStyle w:val="Normal"/>
+        <w:rPr>
+          <w:sz w:val="24"/>
+          <w:szCs w:val="24"/>
+        </w:rPr>
+      </w:pPr>
+      <w:r>
+        <w:rPr>
+          <w:sz w:val="24"/>
+          <w:szCs w:val="24"/>
+        </w:rPr>
       </w:r>
     </w:p>
     <w:p>
@@ -5724,7 +5674,10 @@
         </w:rPr>
       </w:pPr>
       <w:r>
-        <w:rPr/>
+        <w:rPr>
+          <w:sz w:val="24"/>
+          <w:szCs w:val="24"/>
+        </w:rPr>
       </w:r>
     </w:p>
     <w:p>
@@ -5749,7 +5702,10 @@
         </w:rPr>
       </w:pPr>
       <w:r>
-        <w:rPr/>
+        <w:rPr>
+          <w:sz w:val="24"/>
+          <w:szCs w:val="24"/>
+        </w:rPr>
       </w:r>
     </w:p>
     <w:p>
@@ -5774,7 +5730,10 @@
         </w:rPr>
       </w:pPr>
       <w:r>
-        <w:rPr/>
+        <w:rPr>
+          <w:sz w:val="28"/>
+          <w:szCs w:val="28"/>
+        </w:rPr>
       </w:r>
     </w:p>
     <w:p>
@@ -5916,10 +5875,7 @@
     <w:p>
       <w:pPr>
         <w:pStyle w:val="Normal"/>
-        <w:rPr>
-          <w:sz w:val="24"/>
-          <w:szCs w:val="24"/>
-        </w:rPr>
+        <w:rPr/>
       </w:pPr>
       <w:hyperlink r:id="rId12">
         <w:r>
@@ -6034,7 +5990,10 @@
         </w:rPr>
       </w:pPr>
       <w:r>
-        <w:rPr/>
+        <w:rPr>
+          <w:sz w:val="24"/>
+          <w:szCs w:val="24"/>
+        </w:rPr>
       </w:r>
     </w:p>
     <w:p>
@@ -6075,7 +6034,10 @@
         </w:rPr>
       </w:pPr>
       <w:r>
-        <w:rPr/>
+        <w:rPr>
+          <w:sz w:val="24"/>
+          <w:szCs w:val="24"/>
+        </w:rPr>
       </w:r>
     </w:p>
     <w:p>
@@ -6116,14 +6078,7 @@
           <w:sz w:val="24"/>
           <w:szCs w:val="24"/>
         </w:rPr>
-        <w:t xml:space="preserve">- Creation of individuals is done by taking the latitude and longitude pairs of customers in each cluster and </w:t>
-      </w:r>
-      <w:r>
-        <w:rPr>
-          <w:sz w:val="24"/>
-          <w:szCs w:val="24"/>
-        </w:rPr>
-        <w:t>shuffling them to produce a random route.</w:t>
+        <w:t>- Creation of individuals is done by taking the latitude and longitude pairs of customers in each cluster and shuffling them to produce a random route.</w:t>
       </w:r>
     </w:p>
     <w:p>
@@ -6179,35 +6134,7 @@
           <w:sz w:val="24"/>
           <w:szCs w:val="24"/>
         </w:rPr>
-        <w:t xml:space="preserve">- Mutation randomly selects two customers in a route and swaps their position in the route. For example if the </w:t>
-      </w:r>
-      <w:r>
-        <w:rPr>
-          <w:sz w:val="24"/>
-          <w:szCs w:val="24"/>
-        </w:rPr>
-        <w:t>parent route</w:t>
-      </w:r>
-      <w:r>
-        <w:rPr>
-          <w:sz w:val="24"/>
-          <w:szCs w:val="24"/>
-        </w:rPr>
-        <w:t xml:space="preserve"> goes 1 – 2 – 3 – 4 – 5 and customer 2 and 4 are selected, the resulting </w:t>
-      </w:r>
-      <w:r>
-        <w:rPr>
-          <w:sz w:val="24"/>
-          <w:szCs w:val="24"/>
-        </w:rPr>
-        <w:t xml:space="preserve">child </w:t>
-      </w:r>
-      <w:r>
-        <w:rPr>
-          <w:sz w:val="24"/>
-          <w:szCs w:val="24"/>
-        </w:rPr>
-        <w:t>route would be 1 – 4 – 3 – 2 – 5.</w:t>
+        <w:t>- Mutation randomly selects two customers in a route and swaps their position in the route. For example if the parent route goes 1 – 2 – 3 – 4 – 5 and customer 2 and 4 are selected, the resulting child route would be 1 – 4 – 3 – 2 – 5.</w:t>
       </w:r>
     </w:p>
     <w:p>
@@ -6263,47 +6190,22 @@
           <w:sz w:val="24"/>
           <w:szCs w:val="24"/>
         </w:rPr>
-        <w:t xml:space="preserve">- The fitness function calculates the total length of the route and from there the total time taken for a drone to complete the route. The time is the </w:t>
-      </w:r>
-      <w:r>
-        <w:rPr>
-          <w:sz w:val="24"/>
-          <w:szCs w:val="24"/>
-        </w:rPr>
-        <w:t>score of each route,</w:t>
-      </w:r>
-      <w:r>
-        <w:rPr>
-          <w:sz w:val="24"/>
-          <w:szCs w:val="24"/>
-        </w:rPr>
-        <w:t xml:space="preserve"> rather than distance. This is the case since wind is taken into consideration. Drones have a </w:t>
-      </w:r>
-      <w:r>
-        <w:rPr>
-          <w:sz w:val="24"/>
-          <w:szCs w:val="24"/>
-        </w:rPr>
-        <w:t>set</w:t>
-      </w:r>
-      <w:r>
-        <w:rPr>
-          <w:sz w:val="24"/>
-          <w:szCs w:val="24"/>
-        </w:rPr>
-        <w:t xml:space="preserve"> amount of time they can fly, however the distance is in part dictated by external factors such as the wind speed and bearing relative to the drone.</w:t>
-      </w:r>
-    </w:p>
-    <w:p>
-      <w:pPr>
-        <w:pStyle w:val="Normal"/>
-        <w:rPr>
-          <w:sz w:val="24"/>
-          <w:szCs w:val="24"/>
-        </w:rPr>
-      </w:pPr>
-      <w:r>
-        <w:rPr/>
+        <w:t>- The fitness function calculates the total length of the route and from there the total time taken for a drone to complete the route. The time is the score of each route, rather than distance. This is the case since wind is taken into consideration. Drones have a set amount of time they can fly, however the distance is in part dictated by external factors such as the wind speed and bearing relative to the drone.</w:t>
+      </w:r>
+    </w:p>
+    <w:p>
+      <w:pPr>
+        <w:pStyle w:val="Normal"/>
+        <w:rPr>
+          <w:sz w:val="24"/>
+          <w:szCs w:val="24"/>
+        </w:rPr>
+      </w:pPr>
+      <w:r>
+        <w:rPr>
+          <w:sz w:val="24"/>
+          <w:szCs w:val="24"/>
+        </w:rPr>
       </w:r>
     </w:p>
     <w:p>
@@ -6331,78 +6233,66 @@
         </w:rPr>
       </w:pPr>
       <w:r>
-        <w:rPr/>
-      </w:r>
-    </w:p>
-    <w:p>
-      <w:pPr>
-        <w:pStyle w:val="Normal"/>
-        <w:rPr/>
-      </w:pPr>
-      <w:r>
-        <w:rPr>
-          <w:sz w:val="24"/>
-          <w:szCs w:val="24"/>
-        </w:rPr>
-        <w:t xml:space="preserve">I searched for a library to aid with implementing the greedy best first search algorithm, however was not able to find one. </w:t>
-      </w:r>
-      <w:r>
-        <w:rPr>
-          <w:sz w:val="24"/>
-          <w:szCs w:val="24"/>
-        </w:rPr>
-        <w:t>As the algorithm is reasonably simple, I opted to implement it myself from scratch. This was a reasonably quick process, and additional testing was done to ensure that the algorithm is working correctly.</w:t>
-      </w:r>
-    </w:p>
-    <w:p>
-      <w:pPr>
-        <w:pStyle w:val="Normal"/>
-        <w:rPr>
-          <w:sz w:val="24"/>
-          <w:szCs w:val="24"/>
-        </w:rPr>
-      </w:pPr>
-      <w:r>
-        <w:rPr/>
-      </w:r>
-    </w:p>
-    <w:p>
-      <w:pPr>
-        <w:pStyle w:val="Normal"/>
-        <w:rPr/>
-      </w:pPr>
-      <w:r>
-        <w:rPr>
-          <w:sz w:val="24"/>
-          <w:szCs w:val="24"/>
-        </w:rPr>
-        <w:t>T</w:t>
-      </w:r>
-      <w:r>
-        <w:rPr>
-          <w:sz w:val="24"/>
-          <w:szCs w:val="24"/>
-        </w:rPr>
-        <w:t xml:space="preserve">he algorithm uses a heuristic in order to decide which is the next closest customer the drone can visit. </w:t>
-      </w:r>
-      <w:r>
-        <w:rPr>
-          <w:sz w:val="24"/>
-          <w:szCs w:val="24"/>
-        </w:rPr>
-        <w:t>As with the genetic algorithm, the heuristic is based on flight time of the drone, which takes into account the wind speed and bearing.</w:t>
-      </w:r>
-    </w:p>
-    <w:p>
-      <w:pPr>
-        <w:pStyle w:val="Normal"/>
-        <w:rPr>
-          <w:sz w:val="24"/>
-          <w:szCs w:val="24"/>
-        </w:rPr>
-      </w:pPr>
-      <w:r>
-        <w:rPr/>
+        <w:rPr>
+          <w:sz w:val="24"/>
+          <w:szCs w:val="24"/>
+        </w:rPr>
+      </w:r>
+    </w:p>
+    <w:p>
+      <w:pPr>
+        <w:pStyle w:val="Normal"/>
+        <w:rPr/>
+      </w:pPr>
+      <w:r>
+        <w:rPr>
+          <w:sz w:val="24"/>
+          <w:szCs w:val="24"/>
+        </w:rPr>
+        <w:t>I searched for a library to aid with implementing the greedy best first search algorithm, however was not able to find one. As the algorithm is reasonably simple, I opted to implement it myself from scratch. This was a reasonably quick process, and additional testing was done to ensure that the algorithm is working correctly.</w:t>
+      </w:r>
+    </w:p>
+    <w:p>
+      <w:pPr>
+        <w:pStyle w:val="Normal"/>
+        <w:rPr>
+          <w:sz w:val="24"/>
+          <w:szCs w:val="24"/>
+        </w:rPr>
+      </w:pPr>
+      <w:r>
+        <w:rPr>
+          <w:sz w:val="24"/>
+          <w:szCs w:val="24"/>
+        </w:rPr>
+      </w:r>
+    </w:p>
+    <w:p>
+      <w:pPr>
+        <w:pStyle w:val="Normal"/>
+        <w:rPr/>
+      </w:pPr>
+      <w:r>
+        <w:rPr>
+          <w:sz w:val="24"/>
+          <w:szCs w:val="24"/>
+        </w:rPr>
+        <w:t>The algorithm uses a heuristic in order to decide which is the next closest customer the drone can visit. As with the genetic algorithm, the heuristic is based on flight time of the drone, which takes into account the wind speed and bearing.</w:t>
+      </w:r>
+    </w:p>
+    <w:p>
+      <w:pPr>
+        <w:pStyle w:val="Normal"/>
+        <w:rPr>
+          <w:sz w:val="24"/>
+          <w:szCs w:val="24"/>
+        </w:rPr>
+      </w:pPr>
+      <w:r>
+        <w:rPr>
+          <w:sz w:val="24"/>
+          <w:szCs w:val="24"/>
+        </w:rPr>
       </w:r>
     </w:p>
     <w:p>
@@ -6455,7 +6345,10 @@
         </w:rPr>
       </w:pPr>
       <w:r>
-        <w:rPr/>
+        <w:rPr>
+          <w:sz w:val="24"/>
+          <w:szCs w:val="24"/>
+        </w:rPr>
       </w:r>
     </w:p>
     <w:p>
@@ -6480,7 +6373,10 @@
         </w:rPr>
       </w:pPr>
       <w:r>
-        <w:rPr/>
+        <w:rPr>
+          <w:sz w:val="24"/>
+          <w:szCs w:val="24"/>
+        </w:rPr>
       </w:r>
     </w:p>
     <w:p>
@@ -6508,7 +6404,10 @@
         </w:rPr>
       </w:pPr>
       <w:r>
-        <w:rPr/>
+        <w:rPr>
+          <w:sz w:val="24"/>
+          <w:szCs w:val="24"/>
+        </w:rPr>
       </w:r>
     </w:p>
     <w:p>
@@ -6611,35 +6510,7 @@
           <w:sz w:val="24"/>
           <w:szCs w:val="24"/>
         </w:rPr>
-        <w:t xml:space="preserve">BeautifulSoup is used to </w:t>
-      </w:r>
-      <w:r>
-        <w:rPr>
-          <w:sz w:val="24"/>
-          <w:szCs w:val="24"/>
-        </w:rPr>
-        <w:t>edit</w:t>
-      </w:r>
-      <w:r>
-        <w:rPr>
-          <w:sz w:val="24"/>
-          <w:szCs w:val="24"/>
-        </w:rPr>
-        <w:t xml:space="preserve"> HTML </w:t>
-      </w:r>
-      <w:r>
-        <w:rPr>
-          <w:sz w:val="24"/>
-          <w:szCs w:val="24"/>
-        </w:rPr>
-        <w:t>files</w:t>
-      </w:r>
-      <w:r>
-        <w:rPr>
-          <w:sz w:val="24"/>
-          <w:szCs w:val="24"/>
-        </w:rPr>
-        <w:t>. With BeautifulSoup we are able to read the HTML file generated by Folium and modify the body of the file to include data from elsewhere in the application, such as the number of drones and the number of routes required.</w:t>
+        <w:t>BeautifulSoup is used to edit HTML files. With BeautifulSoup we are able to read the HTML file generated by Folium and modify the body of the file to include data from elsewhere in the application, such as the number of drones and the number of routes required.</w:t>
       </w:r>
     </w:p>
     <w:p>
@@ -6695,94 +6566,1275 @@
       <w:pPr>
         <w:pStyle w:val="Normal"/>
         <w:rPr>
-          <w:sz w:val="24"/>
-          <w:szCs w:val="24"/>
-        </w:rPr>
-      </w:pPr>
-      <w:r>
-        <w:rPr>
-          <w:sz w:val="24"/>
-          <w:szCs w:val="24"/>
-        </w:rPr>
-        <w:t>- E6B + Haversine + Az</w:t>
-      </w:r>
-    </w:p>
-    <w:p>
-      <w:pPr>
-        <w:pStyle w:val="Normal"/>
-        <w:rPr>
-          <w:sz w:val="24"/>
-          <w:szCs w:val="24"/>
-        </w:rPr>
-      </w:pPr>
-      <w:r>
-        <w:rPr>
-          <w:sz w:val="24"/>
-          <w:szCs w:val="24"/>
-        </w:rPr>
-        <w:t>- Weather API going wrong</w:t>
-      </w:r>
-    </w:p>
-    <w:p>
-      <w:pPr>
-        <w:pStyle w:val="Normal"/>
-        <w:rPr>
-          <w:sz w:val="24"/>
-          <w:szCs w:val="24"/>
-        </w:rPr>
-      </w:pPr>
-      <w:r>
-        <w:rPr>
-          <w:sz w:val="24"/>
-          <w:szCs w:val="24"/>
-        </w:rPr>
-        <w:t>- Folium Limitations – shitty looking map, lack of click and add here popup</w:t>
-      </w:r>
-    </w:p>
-    <w:p>
-      <w:pPr>
-        <w:pStyle w:val="Normal"/>
-        <w:rPr>
-          <w:sz w:val="24"/>
-          <w:szCs w:val="24"/>
-        </w:rPr>
-      </w:pPr>
-      <w:r>
-        <w:rPr>
-          <w:sz w:val="24"/>
-          <w:szCs w:val="24"/>
-        </w:rPr>
-        <w:t>- Length of route &gt; max length – cluster splitting, actually too far.</w:t>
-      </w:r>
-    </w:p>
-    <w:p>
-      <w:pPr>
-        <w:pStyle w:val="Normal"/>
-        <w:rPr>
-          <w:sz w:val="24"/>
-          <w:szCs w:val="24"/>
-        </w:rPr>
-      </w:pPr>
-      <w:r>
-        <w:rPr>
-          <w:sz w:val="24"/>
-          <w:szCs w:val="24"/>
-        </w:rPr>
-      </w:r>
-    </w:p>
-    <w:p>
-      <w:pPr>
-        <w:pStyle w:val="Normal"/>
-        <w:rPr>
-          <w:sz w:val="24"/>
-          <w:szCs w:val="24"/>
-        </w:rPr>
-      </w:pPr>
-      <w:r>
-        <w:rPr>
-          <w:sz w:val="24"/>
-          <w:szCs w:val="24"/>
-        </w:rPr>
+          <w:sz w:val="28"/>
+          <w:szCs w:val="28"/>
+        </w:rPr>
+      </w:pPr>
+      <w:r>
+        <w:rPr>
+          <w:sz w:val="28"/>
+          <w:szCs w:val="28"/>
+        </w:rPr>
+        <w:t>Impossible Clusters</w:t>
+      </w:r>
+    </w:p>
+    <w:p>
+      <w:pPr>
+        <w:pStyle w:val="Normal"/>
+        <w:rPr>
+          <w:sz w:val="24"/>
+          <w:szCs w:val="24"/>
+        </w:rPr>
+      </w:pPr>
+      <w:r>
+        <w:rPr>
+          <w:sz w:val="24"/>
+          <w:szCs w:val="24"/>
+        </w:rPr>
+      </w:r>
+    </w:p>
+    <w:p>
+      <w:pPr>
+        <w:pStyle w:val="Normal"/>
+        <w:rPr>
+          <w:sz w:val="24"/>
+          <w:szCs w:val="24"/>
+        </w:rPr>
+      </w:pPr>
+      <w:r>
+        <w:rPr>
+          <w:sz w:val="24"/>
+          <w:szCs w:val="24"/>
+        </w:rPr>
+        <w:t>There are instances where the path finding algorithms are unable to find a possible route through the customers in a cluster. This can be caused by the cluster simply being too large, or by strong winds slowing the progress of each drone.</w:t>
+      </w:r>
+    </w:p>
+    <w:p>
+      <w:pPr>
+        <w:pStyle w:val="Normal"/>
+        <w:rPr>
+          <w:sz w:val="24"/>
+          <w:szCs w:val="24"/>
+        </w:rPr>
+      </w:pPr>
+      <w:r>
+        <w:rPr>
+          <w:sz w:val="24"/>
+          <w:szCs w:val="24"/>
+        </w:rPr>
+      </w:r>
+    </w:p>
+    <w:p>
+      <w:pPr>
+        <w:pStyle w:val="Normal"/>
+        <w:rPr>
+          <w:sz w:val="24"/>
+          <w:szCs w:val="24"/>
+        </w:rPr>
+      </w:pPr>
+      <w:r>
+        <w:rPr>
+          <w:sz w:val="24"/>
+          <w:szCs w:val="24"/>
+        </w:rPr>
+        <w:t>In order to solve the problem, I opted to use kMeans to split any impossible clusters in two. Once the two smaller clusters are created, the selected path finding algorithm again attempts to create routes. This is an iterative process which will continue until the route is direct from the depot to the customer. If it is still not possible the process ends and the user is informed via the HTML output file.</w:t>
+      </w:r>
+    </w:p>
+    <w:p>
+      <w:pPr>
+        <w:pStyle w:val="Normal"/>
+        <w:rPr>
+          <w:sz w:val="24"/>
+          <w:szCs w:val="24"/>
+        </w:rPr>
+      </w:pPr>
+      <w:r>
+        <w:rPr>
+          <w:sz w:val="24"/>
+          <w:szCs w:val="24"/>
+        </w:rPr>
+      </w:r>
+    </w:p>
+    <w:p>
+      <w:pPr>
+        <w:pStyle w:val="Normal"/>
+        <w:rPr>
+          <w:sz w:val="24"/>
+          <w:szCs w:val="24"/>
+        </w:rPr>
+      </w:pPr>
+      <w:r>
+        <w:rPr>
+          <w:sz w:val="24"/>
+          <w:szCs w:val="24"/>
+        </w:rPr>
+        <w:t>There is still room for improvement with this function, as the smaller clusters are all maintained. If for example just one customer is too far away for delivery, and they were a part of a cluster of 15 others originally, the original cluster would be broken down into up to 6 smaller clusters. There is no attempt to combine these smaller clusters again, even if it is just one customer who is causing the route to be too long. This could lead to wasted time as routes are generated where drones serve just one or two customers and have plenty of battery life left.</w:t>
+      </w:r>
+    </w:p>
+    <w:p>
+      <w:pPr>
+        <w:pStyle w:val="Normal"/>
+        <w:rPr>
+          <w:sz w:val="24"/>
+          <w:szCs w:val="24"/>
+        </w:rPr>
+      </w:pPr>
+      <w:r>
+        <w:rPr>
+          <w:sz w:val="24"/>
+          <w:szCs w:val="24"/>
+        </w:rPr>
+      </w:r>
+    </w:p>
+    <w:p>
+      <w:pPr>
+        <w:pStyle w:val="Normal"/>
+        <w:rPr>
+          <w:sz w:val="28"/>
+          <w:szCs w:val="28"/>
+        </w:rPr>
+      </w:pPr>
+      <w:r>
+        <w:rPr>
+          <w:sz w:val="28"/>
+          <w:szCs w:val="28"/>
+        </w:rPr>
+        <w:t>Weather API</w:t>
+      </w:r>
+    </w:p>
+    <w:p>
+      <w:pPr>
+        <w:pStyle w:val="Normal"/>
+        <w:rPr>
+          <w:sz w:val="24"/>
+          <w:szCs w:val="24"/>
+        </w:rPr>
+      </w:pPr>
+      <w:r>
+        <w:rPr>
+          <w:sz w:val="24"/>
+          <w:szCs w:val="24"/>
+        </w:rPr>
+      </w:r>
+    </w:p>
+    <w:p>
+      <w:pPr>
+        <w:pStyle w:val="Normal"/>
+        <w:rPr/>
+      </w:pPr>
+      <w:r>
+        <w:rPr>
+          <w:sz w:val="24"/>
+          <w:szCs w:val="24"/>
+        </w:rPr>
+        <w:t>Originally I was using the Openweathermap API for collecting weather data (</w:t>
+      </w:r>
+      <w:hyperlink r:id="rId14">
+        <w:r>
+          <w:rPr>
+            <w:rStyle w:val="InternetLink"/>
+          </w:rPr>
+          <w:t>https://openweathermap.org/api</w:t>
+        </w:r>
+      </w:hyperlink>
+      <w:r>
+        <w:rPr/>
+        <w:t>). Unfortunately there were occasions where the API would not return either the wind speed or bearing. After troubleshooting I could not find a solution and so decided to switch API to Darksky.</w:t>
+      </w:r>
+    </w:p>
+    <w:p>
+      <w:pPr>
+        <w:pStyle w:val="Normal"/>
+        <w:rPr/>
+      </w:pPr>
+      <w:r>
+        <w:rPr/>
+      </w:r>
+    </w:p>
+    <w:p>
+      <w:pPr>
+        <w:pStyle w:val="Normal"/>
+        <w:rPr/>
+      </w:pPr>
+      <w:r>
+        <w:rPr/>
+        <w:t>This swap required some modifications to the code due to a the data returned being structured differently. It also will lead to problems down the line, as Darksky have recently announced that they have joined Apple. The result of this is that their API will likely cease to exist after 2021 (</w:t>
+      </w:r>
+      <w:hyperlink r:id="rId15">
+        <w:r>
+          <w:rPr>
+            <w:rStyle w:val="InternetLink"/>
+          </w:rPr>
+          <w:t>https://blog.darksky.net/</w:t>
+        </w:r>
+      </w:hyperlink>
+      <w:hyperlink r:id="rId16">
+        <w:r>
+          <w:rPr/>
+          <w:t>). This does give some time to find a suitable alternative, but changes will have to be made to the code in future.</w:t>
+        </w:r>
+      </w:hyperlink>
+    </w:p>
+    <w:p>
+      <w:pPr>
+        <w:pStyle w:val="Normal"/>
+        <w:rPr/>
+      </w:pPr>
+      <w:r>
+        <w:rPr/>
+      </w:r>
+    </w:p>
+    <w:p>
+      <w:pPr>
+        <w:pStyle w:val="Normal"/>
+        <w:rPr>
+          <w:sz w:val="28"/>
+          <w:szCs w:val="28"/>
+        </w:rPr>
+      </w:pPr>
+      <w:r>
+        <w:rPr>
+          <w:sz w:val="28"/>
+          <w:szCs w:val="28"/>
+        </w:rPr>
+        <w:t>Limitations of Folium</w:t>
+      </w:r>
+    </w:p>
+    <w:p>
+      <w:pPr>
+        <w:pStyle w:val="Normal"/>
+        <w:rPr/>
+      </w:pPr>
+      <w:r>
+        <w:rPr/>
+      </w:r>
+    </w:p>
+    <w:p>
+      <w:pPr>
+        <w:pStyle w:val="Normal"/>
+        <w:rPr/>
+      </w:pPr>
+      <w:r>
+        <w:rPr/>
+        <w:t xml:space="preserve">When I began the implementation I had intentions of allowing users to easily add customers by clicking a location on the map, and then an add button from the pop-up which would bring them to the add dialog box and have the latitude and longitude details already filled in. </w:t>
+      </w:r>
+    </w:p>
+    <w:p>
+      <w:pPr>
+        <w:pStyle w:val="Normal"/>
+        <w:rPr/>
+      </w:pPr>
+      <w:r>
+        <w:rPr/>
+      </w:r>
+    </w:p>
+    <w:p>
+      <w:pPr>
+        <w:pStyle w:val="Normal"/>
+        <w:rPr/>
+      </w:pPr>
+      <w:r>
+        <w:rPr/>
+        <w:t>Unfortunately, Folium does not include such functionality out of the box. In future iterations I will work to add this feature, however it would require custom Javascript to be written and added to the HTML file. As I am relatively new to Folium and it’s parent library leaflet.js, I did not want to spend time familiarising myself with their code and how I would implement what I wanted. Because of this, I opted not to implement this feature, as it isn’t completely essential.</w:t>
+      </w:r>
+    </w:p>
+    <w:p>
+      <w:pPr>
+        <w:pStyle w:val="Normal"/>
+        <w:rPr/>
+      </w:pPr>
+      <w:r>
+        <w:rPr/>
+      </w:r>
+    </w:p>
+    <w:p>
+      <w:pPr>
+        <w:pStyle w:val="Normal"/>
+        <w:rPr>
+          <w:sz w:val="28"/>
+          <w:szCs w:val="28"/>
+        </w:rPr>
+      </w:pPr>
+      <w:r>
+        <w:rPr>
+          <w:sz w:val="28"/>
+          <w:szCs w:val="28"/>
+        </w:rPr>
+        <w:t>Implementation Methodology</w:t>
+      </w:r>
+    </w:p>
+    <w:p>
+      <w:pPr>
+        <w:pStyle w:val="Normal"/>
+        <w:rPr>
+          <w:sz w:val="24"/>
+          <w:szCs w:val="24"/>
+        </w:rPr>
+      </w:pPr>
+      <w:r>
+        <w:rPr>
+          <w:sz w:val="24"/>
+          <w:szCs w:val="24"/>
+        </w:rPr>
+      </w:r>
+    </w:p>
+    <w:p>
+      <w:pPr>
+        <w:pStyle w:val="Normal"/>
+        <w:rPr>
+          <w:sz w:val="24"/>
+          <w:szCs w:val="24"/>
+        </w:rPr>
+      </w:pPr>
+      <w:r>
+        <w:rPr>
+          <w:sz w:val="24"/>
+          <w:szCs w:val="24"/>
+        </w:rPr>
+        <w:t>As described in the design methodology section, the agile methodology has been used for this project. Using the requirements specification, an initial design was created for the application. This bare-bones version was implemented to cover just the “must have” section of the requirement specification.</w:t>
+      </w:r>
+    </w:p>
+    <w:p>
+      <w:pPr>
+        <w:pStyle w:val="Normal"/>
+        <w:rPr>
+          <w:sz w:val="24"/>
+          <w:szCs w:val="24"/>
+        </w:rPr>
+      </w:pPr>
+      <w:r>
+        <w:rPr>
+          <w:sz w:val="24"/>
+          <w:szCs w:val="24"/>
+        </w:rPr>
+      </w:r>
+    </w:p>
+    <w:p>
+      <w:pPr>
+        <w:pStyle w:val="Normal"/>
+        <w:rPr>
+          <w:sz w:val="24"/>
+          <w:szCs w:val="24"/>
+        </w:rPr>
+      </w:pPr>
+      <w:r>
+        <w:rPr>
+          <w:sz w:val="24"/>
+          <w:szCs w:val="24"/>
+        </w:rPr>
+        <w:t>The process then iterated to include more of the “should have” functionality, as well as refining and optimising the “must have” functions. As this process iterated, the design was modified depending on obstacles discovered during implementation.</w:t>
+      </w:r>
+    </w:p>
+    <w:p>
+      <w:pPr>
+        <w:pStyle w:val="Normal"/>
+        <w:rPr>
+          <w:sz w:val="24"/>
+          <w:szCs w:val="24"/>
+        </w:rPr>
+      </w:pPr>
+      <w:r>
+        <w:rPr>
+          <w:sz w:val="24"/>
+          <w:szCs w:val="24"/>
+        </w:rPr>
+      </w:r>
+    </w:p>
+    <w:p>
+      <w:pPr>
+        <w:pStyle w:val="Normal"/>
+        <w:rPr>
+          <w:sz w:val="24"/>
+          <w:szCs w:val="24"/>
+        </w:rPr>
+      </w:pPr>
+      <w:r>
+        <w:rPr>
+          <w:sz w:val="24"/>
+          <w:szCs w:val="24"/>
+        </w:rPr>
+        <w:t xml:space="preserve">Throughout development the application has been tested. Each new function added to the program has been tested extensively to ensure it’s correctness. </w:t>
+      </w:r>
+    </w:p>
+    <w:p>
+      <w:pPr>
+        <w:pStyle w:val="Normal"/>
+        <w:rPr>
+          <w:sz w:val="24"/>
+          <w:szCs w:val="24"/>
+        </w:rPr>
+      </w:pPr>
+      <w:r>
+        <w:rPr>
+          <w:sz w:val="24"/>
+          <w:szCs w:val="24"/>
+        </w:rPr>
+      </w:r>
+    </w:p>
+    <w:p>
+      <w:pPr>
+        <w:pStyle w:val="Normal"/>
+        <w:rPr>
+          <w:sz w:val="24"/>
+          <w:szCs w:val="24"/>
+        </w:rPr>
+      </w:pPr>
+      <w:r>
+        <w:rPr>
+          <w:sz w:val="24"/>
+          <w:szCs w:val="24"/>
+        </w:rPr>
+        <w:t>The application was managed using a git repository. Each commit to the repository adds or improves functionality of the application and is given a description of the change along with a timestamp. See appendix x for the full git project log.</w:t>
+      </w:r>
+    </w:p>
+    <w:p>
+      <w:pPr>
+        <w:pStyle w:val="Normal"/>
+        <w:rPr>
+          <w:sz w:val="24"/>
+          <w:szCs w:val="24"/>
+        </w:rPr>
+      </w:pPr>
+      <w:r>
+        <w:rPr>
+          <w:sz w:val="24"/>
+          <w:szCs w:val="24"/>
+        </w:rPr>
+      </w:r>
+    </w:p>
+    <w:p>
+      <w:pPr>
+        <w:pStyle w:val="Normal"/>
+        <w:rPr>
+          <w:sz w:val="24"/>
+          <w:szCs w:val="24"/>
+        </w:rPr>
+      </w:pPr>
+      <w:r>
+        <w:rPr>
+          <w:sz w:val="24"/>
+          <w:szCs w:val="24"/>
+        </w:rPr>
+      </w:r>
+    </w:p>
+    <w:p>
+      <w:pPr>
+        <w:pStyle w:val="Normal"/>
+        <w:rPr>
+          <w:sz w:val="24"/>
+          <w:szCs w:val="24"/>
+        </w:rPr>
+      </w:pPr>
+      <w:r>
+        <w:rPr>
+          <w:sz w:val="24"/>
+          <w:szCs w:val="24"/>
+        </w:rPr>
+      </w:r>
+    </w:p>
+    <w:p>
+      <w:pPr>
+        <w:pStyle w:val="Normal"/>
+        <w:rPr>
+          <w:sz w:val="24"/>
+          <w:szCs w:val="24"/>
+        </w:rPr>
+      </w:pPr>
+      <w:r>
+        <w:rPr>
+          <w:sz w:val="24"/>
+          <w:szCs w:val="24"/>
+        </w:rPr>
+      </w:r>
+    </w:p>
+    <w:p>
+      <w:pPr>
+        <w:pStyle w:val="Normal"/>
+        <w:rPr>
+          <w:sz w:val="24"/>
+          <w:szCs w:val="24"/>
+        </w:rPr>
+      </w:pPr>
+      <w:r>
+        <w:rPr>
+          <w:sz w:val="24"/>
+          <w:szCs w:val="24"/>
+        </w:rPr>
+      </w:r>
+    </w:p>
+    <w:p>
+      <w:pPr>
+        <w:pStyle w:val="Normal"/>
+        <w:rPr>
+          <w:sz w:val="24"/>
+          <w:szCs w:val="24"/>
+        </w:rPr>
+      </w:pPr>
+      <w:r>
+        <w:rPr>
+          <w:sz w:val="24"/>
+          <w:szCs w:val="24"/>
+        </w:rPr>
+      </w:r>
+    </w:p>
+    <w:p>
+      <w:pPr>
+        <w:pStyle w:val="Normal"/>
+        <w:rPr>
+          <w:sz w:val="28"/>
+          <w:szCs w:val="28"/>
+        </w:rPr>
+      </w:pPr>
+      <w:r>
+        <w:rPr>
+          <w:sz w:val="28"/>
+          <w:szCs w:val="28"/>
+        </w:rPr>
+        <w:t>Testing</w:t>
+      </w:r>
+    </w:p>
+    <w:p>
+      <w:pPr>
+        <w:pStyle w:val="Normal"/>
+        <w:rPr>
+          <w:sz w:val="24"/>
+          <w:szCs w:val="24"/>
+        </w:rPr>
+      </w:pPr>
+      <w:r>
+        <w:rPr>
+          <w:sz w:val="24"/>
+          <w:szCs w:val="24"/>
+        </w:rPr>
+      </w:r>
+    </w:p>
+    <w:p>
+      <w:pPr>
+        <w:pStyle w:val="Normal"/>
+        <w:rPr>
+          <w:sz w:val="24"/>
+          <w:szCs w:val="24"/>
+        </w:rPr>
+      </w:pPr>
+      <w:r>
+        <w:rPr>
+          <w:sz w:val="24"/>
+          <w:szCs w:val="24"/>
+        </w:rPr>
+        <w:t>Various testing methods have been used to ensure correctness of algorithms, as well as allowing comparison of different combinations of drone parameters and path finding algorithm. This section will detail the testing that has been performed.</w:t>
+      </w:r>
+    </w:p>
+    <w:p>
+      <w:pPr>
+        <w:pStyle w:val="Normal"/>
+        <w:rPr>
+          <w:sz w:val="24"/>
+          <w:szCs w:val="24"/>
+        </w:rPr>
+      </w:pPr>
+      <w:r>
+        <w:rPr>
+          <w:sz w:val="24"/>
+          <w:szCs w:val="24"/>
+        </w:rPr>
+      </w:r>
+    </w:p>
+    <w:p>
+      <w:pPr>
+        <w:pStyle w:val="Normal"/>
+        <w:rPr>
+          <w:sz w:val="28"/>
+          <w:szCs w:val="28"/>
+        </w:rPr>
+      </w:pPr>
+      <w:r>
+        <w:rPr>
+          <w:sz w:val="28"/>
+          <w:szCs w:val="28"/>
+        </w:rPr>
+        <w:t>Acceptance Testing</w:t>
+      </w:r>
+    </w:p>
+    <w:p>
+      <w:pPr>
+        <w:pStyle w:val="Normal"/>
+        <w:rPr>
+          <w:sz w:val="24"/>
+          <w:szCs w:val="24"/>
+        </w:rPr>
+      </w:pPr>
+      <w:r>
+        <w:rPr>
+          <w:sz w:val="24"/>
+          <w:szCs w:val="24"/>
+        </w:rPr>
+      </w:r>
+    </w:p>
+    <w:p>
+      <w:pPr>
+        <w:pStyle w:val="Normal"/>
+        <w:rPr>
+          <w:sz w:val="24"/>
+          <w:szCs w:val="24"/>
+        </w:rPr>
+      </w:pPr>
+      <w:r>
+        <w:rPr>
+          <w:sz w:val="24"/>
+          <w:szCs w:val="24"/>
+        </w:rPr>
+        <w:t>Acceptance testing is a crucial part of the project. This testing pertains to the requirements specification. It is a simple check to ensure that crucial functionality has been completed.</w:t>
+      </w:r>
+    </w:p>
+    <w:p>
+      <w:pPr>
+        <w:pStyle w:val="Normal"/>
+        <w:rPr>
+          <w:sz w:val="24"/>
+          <w:szCs w:val="24"/>
+        </w:rPr>
+      </w:pPr>
+      <w:r>
+        <w:rPr>
+          <w:sz w:val="24"/>
+          <w:szCs w:val="24"/>
+        </w:rPr>
+      </w:r>
+    </w:p>
+    <w:p>
+      <w:pPr>
+        <w:pStyle w:val="Normal"/>
+        <w:rPr>
+          <w:sz w:val="28"/>
+          <w:szCs w:val="28"/>
+        </w:rPr>
+      </w:pPr>
+      <w:r>
+        <w:rPr>
+          <w:sz w:val="28"/>
+          <w:szCs w:val="28"/>
+        </w:rPr>
+        <w:t>Must Have</w:t>
+      </w:r>
+    </w:p>
+    <w:p>
+      <w:pPr>
+        <w:pStyle w:val="Normal"/>
+        <w:rPr>
+          <w:sz w:val="24"/>
+          <w:szCs w:val="24"/>
+        </w:rPr>
+      </w:pPr>
+      <w:r>
+        <w:rPr>
+          <w:sz w:val="24"/>
+          <w:szCs w:val="24"/>
+        </w:rPr>
+      </w:r>
+    </w:p>
+    <w:p>
+      <w:pPr>
+        <w:pStyle w:val="Normal"/>
+        <w:rPr>
+          <w:sz w:val="24"/>
+          <w:szCs w:val="24"/>
+        </w:rPr>
+      </w:pPr>
+      <w:r>
+        <w:rPr>
+          <w:sz w:val="24"/>
+          <w:szCs w:val="24"/>
+        </w:rPr>
+        <w:t>All of the “must have” functions have been completed. These are crucial to the application and it could not function without them. Because of this, I set out to complete these early on in development.</w:t>
+      </w:r>
+    </w:p>
+    <w:p>
+      <w:pPr>
+        <w:pStyle w:val="Normal"/>
+        <w:rPr>
+          <w:sz w:val="24"/>
+          <w:szCs w:val="24"/>
+        </w:rPr>
+      </w:pPr>
+      <w:r>
+        <w:rPr>
+          <w:sz w:val="24"/>
+          <w:szCs w:val="24"/>
+        </w:rPr>
+      </w:r>
+    </w:p>
+    <w:p>
+      <w:pPr>
+        <w:pStyle w:val="Normal"/>
+        <w:rPr>
+          <w:sz w:val="28"/>
+          <w:szCs w:val="28"/>
+        </w:rPr>
+      </w:pPr>
+      <w:r>
+        <w:rPr>
+          <w:sz w:val="28"/>
+          <w:szCs w:val="28"/>
+        </w:rPr>
+        <w:t>Should Have</w:t>
+      </w:r>
+    </w:p>
+    <w:p>
+      <w:pPr>
+        <w:pStyle w:val="Normal"/>
+        <w:rPr>
+          <w:sz w:val="24"/>
+          <w:szCs w:val="24"/>
+        </w:rPr>
+      </w:pPr>
+      <w:r>
+        <w:rPr>
+          <w:sz w:val="24"/>
+          <w:szCs w:val="24"/>
+        </w:rPr>
+      </w:r>
+    </w:p>
+    <w:p>
+      <w:pPr>
+        <w:pStyle w:val="Normal"/>
+        <w:rPr>
+          <w:sz w:val="24"/>
+          <w:szCs w:val="24"/>
+        </w:rPr>
+      </w:pPr>
+      <w:r>
+        <w:rPr>
+          <w:sz w:val="24"/>
+          <w:szCs w:val="24"/>
+        </w:rPr>
+        <w:t>Of the “should have” requirements, four of six have been completed fully, and one of the two incomplete requirements is partially complete. These are important features but non-essential.</w:t>
+      </w:r>
+    </w:p>
+    <w:p>
+      <w:pPr>
+        <w:pStyle w:val="Normal"/>
+        <w:rPr>
+          <w:sz w:val="24"/>
+          <w:szCs w:val="24"/>
+        </w:rPr>
+      </w:pPr>
+      <w:r>
+        <w:rPr>
+          <w:sz w:val="24"/>
+          <w:szCs w:val="24"/>
+        </w:rPr>
+      </w:r>
+    </w:p>
+    <w:p>
+      <w:pPr>
+        <w:pStyle w:val="Normal"/>
+        <w:rPr>
+          <w:sz w:val="24"/>
+          <w:szCs w:val="24"/>
+        </w:rPr>
+      </w:pPr>
+      <w:r>
+        <w:rPr>
+          <w:sz w:val="24"/>
+          <w:szCs w:val="24"/>
+        </w:rPr>
+        <w:t>The partially complete requirement is the interactive user input. I wanted to have the application running and allow users to be able to add, remove and edit an order while the system was running. It has partially been completed as although the program doesn’t have a state where it is running and updating constantly, when clusters and routes have been found and you add a new customer, everything doesn’t start again. The program is able to append the new customer to the closest cluster and find a route for just the updated cluster.</w:t>
+      </w:r>
+    </w:p>
+    <w:p>
+      <w:pPr>
+        <w:pStyle w:val="Normal"/>
+        <w:rPr>
+          <w:sz w:val="24"/>
+          <w:szCs w:val="24"/>
+        </w:rPr>
+      </w:pPr>
+      <w:r>
+        <w:rPr>
+          <w:sz w:val="24"/>
+          <w:szCs w:val="24"/>
+        </w:rPr>
+      </w:r>
+    </w:p>
+    <w:p>
+      <w:pPr>
+        <w:pStyle w:val="Normal"/>
+        <w:rPr>
+          <w:sz w:val="24"/>
+          <w:szCs w:val="24"/>
+        </w:rPr>
+      </w:pPr>
+      <w:r>
+        <w:rPr>
+          <w:sz w:val="24"/>
+          <w:szCs w:val="24"/>
+        </w:rPr>
+        <w:t>The completely incomplete requirement is that the software is not delivered as a .exe file. I wanted to be able to distribute the solution as a .exe file so that users wouldn’t have to worry about installing python and maintaining an architecture. As it stand, there are 11 python files which are all required to stay together in the same directory in order to use the application. Additionally, end users would currently have to install the third party libraries themselves.</w:t>
+      </w:r>
+    </w:p>
+    <w:p>
+      <w:pPr>
+        <w:pStyle w:val="Normal"/>
+        <w:rPr>
+          <w:sz w:val="24"/>
+          <w:szCs w:val="24"/>
+        </w:rPr>
+      </w:pPr>
+      <w:r>
+        <w:rPr>
+          <w:sz w:val="24"/>
+          <w:szCs w:val="24"/>
+        </w:rPr>
+        <w:t>This requirement was not met as the third-party library I have attempted to use to create the .exe file does not appear to create a valid file on my machine. I suspect this is because I am using Linux as my operating system, which does not natively support the .exe file type. With future development I will look to solve this issue.</w:t>
+      </w:r>
+    </w:p>
+    <w:p>
+      <w:pPr>
+        <w:pStyle w:val="Normal"/>
+        <w:rPr>
+          <w:sz w:val="24"/>
+          <w:szCs w:val="24"/>
+        </w:rPr>
+      </w:pPr>
+      <w:r>
+        <w:rPr>
+          <w:sz w:val="24"/>
+          <w:szCs w:val="24"/>
+        </w:rPr>
+      </w:r>
+    </w:p>
+    <w:p>
+      <w:pPr>
+        <w:pStyle w:val="Normal"/>
+        <w:rPr>
+          <w:sz w:val="28"/>
+          <w:szCs w:val="28"/>
+        </w:rPr>
+      </w:pPr>
+      <w:r>
+        <w:rPr>
+          <w:sz w:val="28"/>
+          <w:szCs w:val="28"/>
+        </w:rPr>
+        <w:t>Could Have</w:t>
+      </w:r>
+    </w:p>
+    <w:p>
+      <w:pPr>
+        <w:pStyle w:val="Normal"/>
+        <w:rPr>
+          <w:sz w:val="24"/>
+          <w:szCs w:val="24"/>
+        </w:rPr>
+      </w:pPr>
+      <w:r>
+        <w:rPr>
+          <w:sz w:val="24"/>
+          <w:szCs w:val="24"/>
+        </w:rPr>
+      </w:r>
+    </w:p>
+    <w:p>
+      <w:pPr>
+        <w:pStyle w:val="Normal"/>
+        <w:rPr>
+          <w:sz w:val="24"/>
+          <w:szCs w:val="24"/>
+        </w:rPr>
+      </w:pPr>
+      <w:r>
+        <w:rPr>
+          <w:sz w:val="24"/>
+          <w:szCs w:val="24"/>
+        </w:rPr>
+        <w:t>Both of these requirements pertain to providing a more interesting graphical output for the user. Ideally I wanted to show how the routes changed as they were generated, as I felt this would be interesting for the user to see. Additionally I wanted to show where drones were along their routes, which would rely on the partially-met ‘should have’ requirement being met.</w:t>
+      </w:r>
+    </w:p>
+    <w:p>
+      <w:pPr>
+        <w:pStyle w:val="Normal"/>
+        <w:rPr>
+          <w:sz w:val="24"/>
+          <w:szCs w:val="24"/>
+        </w:rPr>
+      </w:pPr>
+      <w:r>
+        <w:rPr>
+          <w:sz w:val="24"/>
+          <w:szCs w:val="24"/>
+        </w:rPr>
+      </w:r>
+    </w:p>
+    <w:p>
+      <w:pPr>
+        <w:pStyle w:val="Normal"/>
+        <w:rPr>
+          <w:sz w:val="24"/>
+          <w:szCs w:val="24"/>
+        </w:rPr>
+      </w:pPr>
+      <w:r>
+        <w:rPr>
+          <w:sz w:val="24"/>
+          <w:szCs w:val="24"/>
+        </w:rPr>
+        <w:t>Because of time restraints and the non-essential nature of these requirements, they have not been met.</w:t>
+      </w:r>
+    </w:p>
+    <w:p>
+      <w:pPr>
+        <w:pStyle w:val="Normal"/>
+        <w:rPr>
+          <w:sz w:val="24"/>
+          <w:szCs w:val="24"/>
+        </w:rPr>
+      </w:pPr>
+      <w:r>
+        <w:rPr>
+          <w:sz w:val="24"/>
+          <w:szCs w:val="24"/>
+        </w:rPr>
+      </w:r>
+    </w:p>
+    <w:p>
+      <w:pPr>
+        <w:pStyle w:val="Normal"/>
+        <w:rPr>
+          <w:sz w:val="24"/>
+          <w:szCs w:val="24"/>
+        </w:rPr>
+      </w:pPr>
+      <w:r>
+        <w:rPr>
+          <w:sz w:val="24"/>
+          <w:szCs w:val="24"/>
+        </w:rPr>
+      </w:r>
+    </w:p>
+    <w:p>
+      <w:pPr>
+        <w:pStyle w:val="Normal"/>
+        <w:rPr>
+          <w:sz w:val="24"/>
+          <w:szCs w:val="24"/>
+        </w:rPr>
+      </w:pPr>
+      <w:r>
+        <w:rPr>
+          <w:sz w:val="24"/>
+          <w:szCs w:val="24"/>
+        </w:rPr>
+      </w:r>
+    </w:p>
+    <w:p>
+      <w:pPr>
+        <w:pStyle w:val="Normal"/>
+        <w:rPr>
+          <w:sz w:val="24"/>
+          <w:szCs w:val="24"/>
+        </w:rPr>
+      </w:pPr>
+      <w:r>
+        <w:rPr>
+          <w:sz w:val="24"/>
+          <w:szCs w:val="24"/>
+        </w:rPr>
+        <w:t>Tests:</w:t>
+      </w:r>
+    </w:p>
+    <w:p>
+      <w:pPr>
+        <w:pStyle w:val="Normal"/>
+        <w:rPr>
+          <w:sz w:val="24"/>
+          <w:szCs w:val="24"/>
+        </w:rPr>
+      </w:pPr>
+      <w:r>
+        <w:rPr>
+          <w:sz w:val="24"/>
+          <w:szCs w:val="24"/>
+        </w:rPr>
+      </w:r>
+    </w:p>
+    <w:p>
+      <w:pPr>
+        <w:pStyle w:val="Normal"/>
+        <w:rPr>
+          <w:sz w:val="24"/>
+          <w:szCs w:val="24"/>
+        </w:rPr>
+      </w:pPr>
+      <w:r>
+        <w:rPr>
+          <w:sz w:val="24"/>
+          <w:szCs w:val="24"/>
+        </w:rPr>
+        <w:t>Genetic Algorithm vs Greedy Best First</w:t>
+      </w:r>
+    </w:p>
+    <w:p>
+      <w:pPr>
+        <w:pStyle w:val="Normal"/>
+        <w:rPr>
+          <w:sz w:val="24"/>
+          <w:szCs w:val="24"/>
+        </w:rPr>
+      </w:pPr>
+      <w:r>
+        <w:rPr>
+          <w:sz w:val="24"/>
+          <w:szCs w:val="24"/>
+        </w:rPr>
+        <w:t>- Length of Routes</w:t>
+      </w:r>
+    </w:p>
+    <w:p>
+      <w:pPr>
+        <w:pStyle w:val="Normal"/>
+        <w:rPr>
+          <w:sz w:val="24"/>
+          <w:szCs w:val="24"/>
+        </w:rPr>
+      </w:pPr>
+      <w:r>
+        <w:rPr>
+          <w:sz w:val="24"/>
+          <w:szCs w:val="24"/>
+        </w:rPr>
+        <w:t>- Time taken to calculate</w:t>
+      </w:r>
+    </w:p>
+    <w:p>
+      <w:pPr>
+        <w:pStyle w:val="Normal"/>
+        <w:rPr>
+          <w:sz w:val="24"/>
+          <w:szCs w:val="24"/>
+        </w:rPr>
+      </w:pPr>
+      <w:r>
+        <w:rPr>
+          <w:sz w:val="24"/>
+          <w:szCs w:val="24"/>
+        </w:rPr>
+        <w:t>- Various sizes of clusters</w:t>
+      </w:r>
+    </w:p>
+    <w:p>
+      <w:pPr>
+        <w:pStyle w:val="Normal"/>
+        <w:rPr>
+          <w:sz w:val="24"/>
+          <w:szCs w:val="24"/>
+        </w:rPr>
+      </w:pPr>
+      <w:r>
+        <w:rPr>
+          <w:sz w:val="24"/>
+          <w:szCs w:val="24"/>
+        </w:rPr>
+        <w:t>- Sometimes GA &gt; GBF by route length by &lt; by time</w:t>
+      </w:r>
+    </w:p>
+    <w:p>
+      <w:pPr>
+        <w:pStyle w:val="Normal"/>
+        <w:rPr>
+          <w:sz w:val="24"/>
+          <w:szCs w:val="24"/>
+        </w:rPr>
+      </w:pPr>
+      <w:r>
+        <w:rPr>
+          <w:sz w:val="24"/>
+          <w:szCs w:val="24"/>
+        </w:rPr>
+      </w:r>
+    </w:p>
+    <w:p>
+      <w:pPr>
+        <w:pStyle w:val="Normal"/>
+        <w:rPr>
+          <w:sz w:val="24"/>
+          <w:szCs w:val="24"/>
+        </w:rPr>
+      </w:pPr>
+      <w:r>
+        <w:rPr>
+          <w:sz w:val="24"/>
+          <w:szCs w:val="24"/>
+        </w:rPr>
+        <w:t>-Genetic algorithm parameters pop size and generations</w:t>
+      </w:r>
+    </w:p>
+    <w:p>
+      <w:pPr>
+        <w:pStyle w:val="Normal"/>
+        <w:rPr>
+          <w:sz w:val="24"/>
+          <w:szCs w:val="24"/>
+        </w:rPr>
+      </w:pPr>
+      <w:r>
+        <w:rPr>
+          <w:sz w:val="24"/>
+          <w:szCs w:val="24"/>
+        </w:rPr>
+      </w:r>
+    </w:p>
+    <w:p>
+      <w:pPr>
+        <w:pStyle w:val="Normal"/>
+        <w:rPr>
+          <w:sz w:val="24"/>
+          <w:szCs w:val="24"/>
+        </w:rPr>
+      </w:pPr>
+      <w:r>
+        <w:rPr>
+          <w:sz w:val="24"/>
+          <w:szCs w:val="24"/>
+        </w:rPr>
+      </w:r>
+    </w:p>
+    <w:p>
+      <w:pPr>
+        <w:pStyle w:val="Normal"/>
+        <w:rPr>
+          <w:sz w:val="24"/>
+          <w:szCs w:val="24"/>
+        </w:rPr>
+      </w:pPr>
+      <w:r>
+        <w:rPr>
+          <w:sz w:val="24"/>
+          <w:szCs w:val="24"/>
+        </w:rPr>
+        <w:t>Unit Testing</w:t>
+      </w:r>
+    </w:p>
+    <w:p>
+      <w:pPr>
+        <w:pStyle w:val="Normal"/>
+        <w:rPr>
+          <w:sz w:val="24"/>
+          <w:szCs w:val="24"/>
+        </w:rPr>
+      </w:pPr>
+      <w:r>
+        <w:rPr>
+          <w:sz w:val="24"/>
+          <w:szCs w:val="24"/>
+        </w:rPr>
+      </w:r>
+    </w:p>
+    <w:p>
+      <w:pPr>
+        <w:pStyle w:val="Normal"/>
+        <w:rPr>
+          <w:sz w:val="24"/>
+          <w:szCs w:val="24"/>
+        </w:rPr>
+      </w:pPr>
+      <w:r>
+        <w:rPr>
+          <w:sz w:val="24"/>
+          <w:szCs w:val="24"/>
+        </w:rPr>
+        <w:t>- Overview of class tests</w:t>
+      </w:r>
+    </w:p>
+    <w:p>
+      <w:pPr>
+        <w:pStyle w:val="Normal"/>
+        <w:rPr>
+          <w:sz w:val="24"/>
+          <w:szCs w:val="24"/>
+        </w:rPr>
+      </w:pPr>
+      <w:r>
+        <w:rPr>
+          <w:sz w:val="24"/>
+          <w:szCs w:val="24"/>
+        </w:rPr>
+      </w:r>
+    </w:p>
+    <w:p>
+      <w:pPr>
+        <w:pStyle w:val="Normal"/>
+        <w:rPr>
+          <w:sz w:val="24"/>
+          <w:szCs w:val="24"/>
+        </w:rPr>
+      </w:pPr>
+      <w:r>
+        <w:rPr>
+          <w:sz w:val="24"/>
+          <w:szCs w:val="24"/>
+        </w:rPr>
+      </w:r>
+    </w:p>
+    <w:p>
+      <w:pPr>
+        <w:pStyle w:val="Normal"/>
+        <w:rPr>
+          <w:sz w:val="24"/>
+          <w:szCs w:val="24"/>
+        </w:rPr>
+      </w:pPr>
+      <w:r>
+        <w:rPr>
+          <w:sz w:val="24"/>
+          <w:szCs w:val="24"/>
+        </w:rPr>
+      </w:r>
+    </w:p>
+    <w:p>
+      <w:pPr>
+        <w:pStyle w:val="Normal"/>
+        <w:rPr>
+          <w:sz w:val="24"/>
+          <w:szCs w:val="24"/>
+        </w:rPr>
+      </w:pPr>
+      <w:r>
+        <w:rPr>
+          <w:sz w:val="24"/>
+          <w:szCs w:val="24"/>
+        </w:rPr>
+        <w:t>FUTURE WORKS</w:t>
+      </w:r>
+    </w:p>
+    <w:p>
+      <w:pPr>
+        <w:pStyle w:val="Normal"/>
+        <w:rPr>
+          <w:sz w:val="24"/>
+          <w:szCs w:val="24"/>
+        </w:rPr>
+      </w:pPr>
+      <w:r>
+        <w:rPr>
+          <w:sz w:val="24"/>
+          <w:szCs w:val="24"/>
+        </w:rPr>
+      </w:r>
+    </w:p>
+    <w:p>
+      <w:pPr>
+        <w:pStyle w:val="Normal"/>
+        <w:rPr>
+          <w:sz w:val="24"/>
+          <w:szCs w:val="24"/>
+        </w:rPr>
+      </w:pPr>
+      <w:r>
+        <w:rPr>
+          <w:sz w:val="24"/>
+          <w:szCs w:val="24"/>
+        </w:rPr>
+        <w:t>- Add convergence to GA</w:t>
       </w:r>
     </w:p>
     <w:sectPr>
@@ -6837,6 +7889,14 @@
       <w:color w:val="000080"/>
       <w:u w:val="single"/>
       <w:lang w:val="zxx" w:eastAsia="zxx" w:bidi="zxx"/>
+    </w:rPr>
+  </w:style>
+  <w:style w:type="character" w:styleId="ListLabel1">
+    <w:name w:val="ListLabel 1"/>
+    <w:qFormat/>
+    <w:rPr>
+      <w:sz w:val="24"/>
+      <w:szCs w:val="24"/>
     </w:rPr>
   </w:style>
   <w:style w:type="paragraph" w:styleId="Heading">

</xml_diff>